<commit_message>
modifications to many figures
</commit_message>
<xml_diff>
--- a/manuscript/vlah_holtgrieve_dfa_draft3.docx
+++ b/manuscript/vlah_holtgrieve_dfa_draft3.docx
@@ -1412,6 +1412,24 @@
       <w:pPr>
         <w:spacing w:line="360" w:lineRule="auto"/>
       </w:pPr>
+      <w:proofErr w:type="gramStart"/>
+      <w:r>
+        <w:t>Figure 1.</w:t>
+      </w:r>
+      <w:proofErr w:type="gramEnd"/>
+      <w:r>
+        <w:t xml:space="preserve"> Site locations in relation to combined Washington State climate divisions 3 and 4 (colored topography), the region across which climate data were aggregated. See Appendix C for site information.</w:t>
+      </w:r>
+    </w:p>
+    <w:p>
+      <w:pPr>
+        <w:spacing w:line="360" w:lineRule="auto"/>
+      </w:pPr>
+    </w:p>
+    <w:p>
+      <w:pPr>
+        <w:spacing w:line="360" w:lineRule="auto"/>
+      </w:pPr>
       <w:r>
         <w:t>Potential climatic</w:t>
       </w:r>
@@ -1501,7 +1519,11 @@
       </w:r>
       <w:proofErr w:type="spellEnd"/>
       <w:r>
-        <w:t>), and were aggregated across two Washington State climate divisions (Puget Sound Lowland and East Olympic/Cascade Foothills; colored topography in Figure 1).</w:t>
+        <w:t xml:space="preserve">), and were aggregated across </w:t>
+      </w:r>
+      <w:r>
+        <w:lastRenderedPageBreak/>
+        <w:t>two Washington State climate divisions (Puget Sound Lowland and East Olympic/Cascade Foothills; colored topography in Figure 1).</w:t>
       </w:r>
       <w:r>
         <w:t xml:space="preserve"> </w:t>
@@ -1536,11 +1558,7 @@
       </w:r>
       <w:proofErr w:type="spellEnd"/>
       <w:r>
-        <w:t xml:space="preserve">). We calculated snowmelt for </w:t>
-      </w:r>
-      <w:r>
-        <w:lastRenderedPageBreak/>
-        <w:t xml:space="preserve">each site as the absolute value of negative differences in cumulative </w:t>
+        <w:t xml:space="preserve">). We calculated snowmelt for each site as the absolute value of negative differences in cumulative </w:t>
       </w:r>
       <w:r>
         <w:t>SWE</w:t>
@@ -1820,6 +1838,7 @@
         <w:spacing w:line="360" w:lineRule="auto"/>
       </w:pPr>
       <w:r>
+        <w:lastRenderedPageBreak/>
         <w:t xml:space="preserve">At time step </w:t>
       </w:r>
       <w:r>
@@ -1844,11 +1863,7 @@
         <w:t>t</w:t>
       </w:r>
       <w:r>
-        <w:t xml:space="preserve"> is a function of the shared trends and their factor loadings (Z; n* m), covariates (d; q* 1) and their river-specific effects (D; n* q), and a second normal error term (v; n* 1; Eq. 2). R and Q are variance-</w:t>
-      </w:r>
-      <w:r>
-        <w:lastRenderedPageBreak/>
-        <w:t>covariance matrices of order m, and Q is set to identity for model identifiability (harvey1990forecasting). The initial stat</w:t>
+        <w:t xml:space="preserve"> is a function of the shared trends and their factor loadings (Z; n* m), covariates (d; q* 1) and their river-specific effects (D; n* q), and a second normal error term (v; n* 1; Eq. 2). R and Q are variance-covariance matrices of order m, and Q is set to identity for model identifiability (harvey1990forecasting). The initial stat</w:t>
       </w:r>
       <w:r>
         <w:t>e of the shared trend vector (x</w:t>
@@ -2016,6 +2031,7 @@
         <w:spacing w:line="360" w:lineRule="auto"/>
       </w:pPr>
       <w:r>
+        <w:lastRenderedPageBreak/>
         <w:t xml:space="preserve">is the covariate matrix structure necessary to account for seasonal variation of unknown origin (rows 1-12), and the effects of precipitation (row 13) and snowmelt (row 14), while also yielding the effect of </w:t>
       </w:r>
       <w:proofErr w:type="spellStart"/>
@@ -2044,230 +2060,245 @@
       </w:r>
       <w:proofErr w:type="spellEnd"/>
       <w:r>
-        <w:t xml:space="preserve"> model we </w:t>
-      </w:r>
-      <w:r>
+        <w:t xml:space="preserve"> model we used for subsequent analyses, not including those described in Figure 5d-e, and Appendix B. The same form was used for the Q model.</w:t>
+      </w:r>
+    </w:p>
+    <w:p>
+      <w:pPr>
+        <w:spacing w:line="360" w:lineRule="auto"/>
+      </w:pPr>
+    </w:p>
+    <w:p>
+      <w:pPr>
+        <w:spacing w:line="360" w:lineRule="auto"/>
+      </w:pPr>
+      <w:r>
+        <w:t xml:space="preserve">Additional </w:t>
+      </w:r>
+      <w:r>
+        <w:t>variation due to unknown factors manifests in the shared trends</w:t>
+      </w:r>
+      <w:r>
+        <w:t xml:space="preserve">, which represent patterns in the response data that are shared among sites but are not attributable to the specified predictors (i.e. </w:t>
+      </w:r>
+      <w:proofErr w:type="spellStart"/>
+      <w:r>
+        <w:t>T</w:t>
+      </w:r>
+      <w:r>
+        <w:rPr>
+          <w:vertAlign w:val="subscript"/>
+        </w:rPr>
+        <w:t>air</w:t>
+      </w:r>
+      <w:proofErr w:type="spellEnd"/>
+      <w:r>
+        <w:t>, precipitation, etc.).</w:t>
+      </w:r>
+      <w:r>
+        <w:t xml:space="preserve"> </w:t>
+      </w:r>
+      <w:r>
+        <w:t>Finally, leftover</w:t>
+      </w:r>
+      <w:r>
+        <w:t xml:space="preserve"> residual variation is absorbed by error matrix v. </w:t>
+      </w:r>
+    </w:p>
+    <w:p>
+      <w:pPr>
+        <w:spacing w:line="360" w:lineRule="auto"/>
+      </w:pPr>
+    </w:p>
+    <w:p>
+      <w:pPr>
+        <w:spacing w:line="360" w:lineRule="auto"/>
+      </w:pPr>
+      <w:r>
+        <w:t xml:space="preserve">We </w:t>
+      </w:r>
+      <w:r>
+        <w:t>used AIC to find the most parsimonious model while varying the number of shared trends and the error structure among responses.</w:t>
+      </w:r>
+      <w:r>
+        <w:t xml:space="preserve">  </w:t>
+      </w:r>
+      <w:r>
+        <w:t>We included</w:t>
+      </w:r>
+      <w:r>
+        <w:t xml:space="preserve"> four </w:t>
+      </w:r>
+      <w:r>
+        <w:t xml:space="preserve">alternative </w:t>
+      </w:r>
+      <w:r>
+        <w:t>error structures (R</w:t>
+      </w:r>
+      <w:r>
+        <w:t xml:space="preserve"> in equation</w:t>
+      </w:r>
+      <w:r>
+        <w:t xml:space="preserve"> 2</w:t>
+      </w:r>
+      <w:r>
+        <w:t>) to allow for multiple suites of unknown drivers affecting rivers</w:t>
+      </w:r>
+      <w:r>
+        <w:t xml:space="preserve">, namely </w:t>
+      </w:r>
+      <w:r>
+        <w:t>shared variance with zero covariance, individual variance with zero covariance, shared variance with shared covariance, and individual variance with individual covariance. Details on these structures and their implications can</w:t>
+      </w:r>
+      <w:r>
+        <w:t xml:space="preserve"> be found in (holmes2012marss).  Under AIC</w:t>
+      </w:r>
+      <w:r>
+        <w:t xml:space="preserve">, negligible likelihood improvements can be inflated when multiplied by thousands of data points, undermining common rules of thumb for </w:t>
+      </w:r>
+      <w:r>
+        <w:t xml:space="preserve">admitting additional parameters </w:t>
+      </w:r>
+      <w:r>
+        <w:t xml:space="preserve">(burnham2003model). Thus, we had reason to doubt that the </w:t>
+      </w:r>
+      <w:r>
+        <w:t>“</w:t>
+      </w:r>
+      <w:r>
+        <w:t>most parsimonious</w:t>
+      </w:r>
+      <w:r>
+        <w:t>”</w:t>
+      </w:r>
+      <w:r>
+        <w:t xml:space="preserve"> model according to AIC alone was any better than a much simpler alternative. To man</w:t>
+      </w:r>
+      <w:r>
+        <w:t>age this, we required that each</w:t>
+      </w:r>
+      <w:r>
+        <w:t xml:space="preserve"> </w:t>
+      </w:r>
+      <w:r>
+        <w:t>additional trend, covariate, or seasonal structure improve the median coefficient of determination (R</w:t>
+      </w:r>
+      <w:r>
+        <w:rPr>
+          <w:vertAlign w:val="superscript"/>
+        </w:rPr>
+        <w:t>2</w:t>
+      </w:r>
+      <w:r>
+        <w:t>) by at least 1</w:t>
+      </w:r>
+      <w:r>
+        <w:t>%</w:t>
+      </w:r>
+      <w:r>
+        <w:t xml:space="preserve"> in order to justify accepting its attendant complexity.</w:t>
+      </w:r>
+    </w:p>
+    <w:p>
+      <w:pPr>
+        <w:spacing w:line="360" w:lineRule="auto"/>
+      </w:pPr>
+    </w:p>
+    <w:p>
+      <w:pPr>
+        <w:spacing w:line="360" w:lineRule="auto"/>
+        <w:rPr>
+          <w:u w:val="single"/>
+        </w:rPr>
+      </w:pPr>
+      <w:r>
+        <w:rPr>
+          <w:u w:val="single"/>
+        </w:rPr>
+        <w:t>Landscape pre</w:t>
+      </w:r>
+      <w:r>
+        <w:rPr>
+          <w:u w:val="single"/>
+        </w:rPr>
+        <w:t>dictors and post-hoc regression</w:t>
+      </w:r>
+    </w:p>
+    <w:p>
+      <w:pPr>
+        <w:spacing w:line="360" w:lineRule="auto"/>
+      </w:pPr>
+      <w:r>
+        <w:t>For post-hoc analyses, monitoring sites were separated into three classes based on relative area</w:t>
+      </w:r>
+      <w:r>
+        <w:t xml:space="preserve">l coverage of perennial ice and </w:t>
+      </w:r>
+      <w:r>
+        <w:t xml:space="preserve">snow (hereinafter </w:t>
+      </w:r>
+      <w:r>
+        <w:t>“</w:t>
+      </w:r>
+      <w:r>
+        <w:t>%</w:t>
+      </w:r>
+      <w:r>
+        <w:t xml:space="preserve"> glaciation</w:t>
+      </w:r>
+      <w:r>
+        <w:t>”</w:t>
+      </w:r>
+      <w:r>
+        <w:t>) and mean elevation across their watersheds. The three classes are loosely based on the classification scheme</w:t>
+      </w:r>
+      <w:r>
+        <w:t>s</w:t>
+      </w:r>
+      <w:r>
+        <w:t xml:space="preserve"> and language of </w:t>
+      </w:r>
+      <w:r>
+        <w:t xml:space="preserve">Reidy </w:t>
+      </w:r>
+      <w:proofErr w:type="spellStart"/>
+      <w:r>
+        <w:t>Liermann</w:t>
+      </w:r>
+      <w:proofErr w:type="spellEnd"/>
+      <w:r>
+        <w:t xml:space="preserve"> et al. (</w:t>
+      </w:r>
+      <w:r>
+        <w:t>reidy2012hydrogeomorphic</w:t>
+      </w:r>
+      <w:r>
+        <w:t xml:space="preserve">) and the </w:t>
+      </w:r>
+      <w:r>
+        <w:t>Climate Impacts Group at the University of Washington (</w:t>
+      </w:r>
+      <w:r>
+        <w:t>mauger2015CIG</w:t>
+      </w:r>
+      <w:r>
+        <w:t>), and are here delineated according to Table 1.</w:t>
+      </w:r>
+    </w:p>
+    <w:p>
+      <w:pPr>
+        <w:spacing w:line="360" w:lineRule="auto"/>
+      </w:pPr>
+    </w:p>
+    <w:p>
+      <w:pPr>
+        <w:spacing w:line="360" w:lineRule="auto"/>
+      </w:pPr>
+      <w:r>
+        <w:rPr>
+          <w:noProof/>
+        </w:rPr>
         <w:lastRenderedPageBreak/>
-        <w:t>used for subsequent analyses, not including those described in Figure 5d-e, and Appendix B. The same form was used for the Q model.</w:t>
-      </w:r>
-    </w:p>
-    <w:p>
-      <w:pPr>
-        <w:spacing w:line="360" w:lineRule="auto"/>
-      </w:pPr>
-    </w:p>
-    <w:p>
-      <w:pPr>
-        <w:spacing w:line="360" w:lineRule="auto"/>
-      </w:pPr>
-      <w:r>
-        <w:t xml:space="preserve">Additional </w:t>
-      </w:r>
-      <w:r>
-        <w:t>variation due to unknown factors manifests in the shared trends</w:t>
-      </w:r>
-      <w:r>
-        <w:t xml:space="preserve">, which represent patterns in the response data that are shared among sites but are not attributable to the specified predictors (i.e. </w:t>
-      </w:r>
-      <w:proofErr w:type="spellStart"/>
-      <w:r>
-        <w:t>T</w:t>
-      </w:r>
-      <w:r>
-        <w:rPr>
-          <w:vertAlign w:val="subscript"/>
-        </w:rPr>
-        <w:t>air</w:t>
-      </w:r>
-      <w:proofErr w:type="spellEnd"/>
-      <w:r>
-        <w:t>, precipitation, etc.).</w:t>
-      </w:r>
-      <w:r>
-        <w:t xml:space="preserve"> </w:t>
-      </w:r>
-      <w:r>
-        <w:t>Finally, leftover</w:t>
-      </w:r>
-      <w:r>
-        <w:t xml:space="preserve"> residual variation is absorbed by error matrix v. </w:t>
-      </w:r>
-    </w:p>
-    <w:p>
-      <w:pPr>
-        <w:spacing w:line="360" w:lineRule="auto"/>
-      </w:pPr>
-    </w:p>
-    <w:p>
-      <w:pPr>
-        <w:spacing w:line="360" w:lineRule="auto"/>
-      </w:pPr>
-      <w:r>
-        <w:t xml:space="preserve">We </w:t>
-      </w:r>
-      <w:r>
-        <w:t>used AIC to find the most parsimonious model while varying the number of shared trends and the error structure among responses.</w:t>
-      </w:r>
-      <w:r>
-        <w:t xml:space="preserve">  </w:t>
-      </w:r>
-      <w:r>
-        <w:t>We included</w:t>
-      </w:r>
-      <w:r>
-        <w:t xml:space="preserve"> four </w:t>
-      </w:r>
-      <w:r>
-        <w:t xml:space="preserve">alternative </w:t>
-      </w:r>
-      <w:r>
-        <w:t>error structures (R</w:t>
-      </w:r>
-      <w:r>
-        <w:t xml:space="preserve"> in equation</w:t>
-      </w:r>
-      <w:r>
-        <w:t xml:space="preserve"> 2</w:t>
-      </w:r>
-      <w:r>
-        <w:t>) to allow for multiple suites of unknown drivers affecting rivers</w:t>
-      </w:r>
-      <w:r>
-        <w:t xml:space="preserve">, namely </w:t>
-      </w:r>
-      <w:r>
-        <w:t>shared variance with zero covariance, individual variance with zero covariance, shared variance with shared covariance, and individual variance with individual covariance. Details on these structures and their implications can</w:t>
-      </w:r>
-      <w:r>
-        <w:t xml:space="preserve"> be found in (holmes2012marss).  Under AIC</w:t>
-      </w:r>
-      <w:r>
-        <w:t xml:space="preserve">, negligible likelihood improvements can be inflated when multiplied by thousands of data points, undermining common rules of thumb for </w:t>
-      </w:r>
-      <w:r>
-        <w:t xml:space="preserve">admitting additional parameters </w:t>
-      </w:r>
-      <w:r>
-        <w:t xml:space="preserve">(burnham2003model). Thus, we had reason to doubt that the </w:t>
-      </w:r>
-      <w:r>
-        <w:t>“</w:t>
-      </w:r>
-      <w:r>
-        <w:t>most parsimonious</w:t>
-      </w:r>
-      <w:r>
-        <w:t>”</w:t>
-      </w:r>
-      <w:r>
-        <w:t xml:space="preserve"> model according to AIC alone was any better than a much simpler alternative. To man</w:t>
-      </w:r>
-      <w:r>
-        <w:t>age this, we required that each</w:t>
-      </w:r>
-      <w:r>
-        <w:t xml:space="preserve"> </w:t>
-      </w:r>
-      <w:r>
-        <w:t>additional trend, covariate, or seasonal structure improve the median coefficient of determination (R</w:t>
-      </w:r>
-      <w:r>
-        <w:rPr>
-          <w:vertAlign w:val="superscript"/>
-        </w:rPr>
-        <w:t>2</w:t>
-      </w:r>
-      <w:r>
-        <w:t>) by at least 1</w:t>
-      </w:r>
-      <w:r>
-        <w:t>%</w:t>
-      </w:r>
-      <w:r>
-        <w:t xml:space="preserve"> in order to justify accepting its attendant complexity.</w:t>
-      </w:r>
-    </w:p>
-    <w:p>
-      <w:pPr>
-        <w:spacing w:line="360" w:lineRule="auto"/>
-      </w:pPr>
-    </w:p>
-    <w:p>
-      <w:pPr>
-        <w:spacing w:line="360" w:lineRule="auto"/>
-        <w:rPr>
-          <w:u w:val="single"/>
-        </w:rPr>
-      </w:pPr>
-      <w:r>
-        <w:rPr>
-          <w:u w:val="single"/>
-        </w:rPr>
-        <w:t>Landscape pre</w:t>
-      </w:r>
-      <w:r>
-        <w:rPr>
-          <w:u w:val="single"/>
-        </w:rPr>
-        <w:t>dictors and post-hoc regression</w:t>
-      </w:r>
-    </w:p>
-    <w:p>
-      <w:pPr>
-        <w:spacing w:line="360" w:lineRule="auto"/>
-      </w:pPr>
-      <w:r>
-        <w:t xml:space="preserve">For post-hoc analyses, monitoring sites were separated into three classes based on relative areal coverage of perennial ice and/snow (hereinafter </w:t>
-      </w:r>
-      <w:r>
-        <w:t>“</w:t>
-      </w:r>
-      <w:r>
-        <w:t>%</w:t>
-      </w:r>
-      <w:r>
-        <w:t xml:space="preserve"> glaciation</w:t>
-      </w:r>
-      <w:r>
-        <w:t>”</w:t>
-      </w:r>
-      <w:r>
-        <w:t xml:space="preserve">) and mean elevation across their watersheds. </w:t>
-      </w:r>
-      <w:commentRangeStart w:id="5"/>
-      <w:r>
-        <w:t xml:space="preserve">The three classes are loosely based on the classification scheme and language of the Climate Impacts Group at the University of Washington </w:t>
-      </w:r>
-      <w:commentRangeEnd w:id="5"/>
-      <w:r>
-        <w:rPr>
-          <w:rStyle w:val="CommentReference"/>
-        </w:rPr>
-        <w:commentReference w:id="5"/>
-      </w:r>
-      <w:r>
-        <w:t>(</w:t>
-      </w:r>
-      <w:r>
-        <w:t>reidy2012hydrogeomorphic</w:t>
-      </w:r>
-      <w:r>
-        <w:t>), and are here delineated according to Table 1.</w:t>
-      </w:r>
-    </w:p>
-    <w:p>
-      <w:pPr>
-        <w:spacing w:line="360" w:lineRule="auto"/>
-      </w:pPr>
-    </w:p>
-    <w:p>
-      <w:pPr>
-        <w:spacing w:line="360" w:lineRule="auto"/>
-      </w:pPr>
-      <w:r>
-        <w:rPr>
-          <w:noProof/>
-        </w:rPr>
         <w:drawing>
           <wp:inline distT="0" distB="0" distL="0" distR="0" wp14:anchorId="245A052E" wp14:editId="2C85739A">
             <wp:extent cx="4831080" cy="1250950"/>
@@ -2323,124 +2354,241 @@
         <w:spacing w:line="360" w:lineRule="auto"/>
       </w:pPr>
       <w:r>
+        <w:t xml:space="preserve">After model selection, climatic predictor effect sizes (D; Eq. 2) for each river were back-transformed to their original scales and regressed against </w:t>
+      </w:r>
+      <w:r>
+        <w:t xml:space="preserve">multiple </w:t>
+      </w:r>
+      <w:r>
+        <w:t xml:space="preserve">landscape predictors </w:t>
+      </w:r>
+      <w:r>
+        <w:t xml:space="preserve">(Appendix C) </w:t>
+      </w:r>
+      <w:r>
+        <w:t xml:space="preserve">in order to identify watershed-scale controls on coupling. </w:t>
+      </w:r>
+      <w:r>
+        <w:t>Landscape predictors</w:t>
+      </w:r>
+      <w:r>
+        <w:t xml:space="preserve"> were </w:t>
+      </w:r>
+      <w:r>
+        <w:t xml:space="preserve">compiled </w:t>
+      </w:r>
+      <w:r>
+        <w:t xml:space="preserve">individually for each of the watersheds corresponding to our 24 river sites, using the EPA's </w:t>
+      </w:r>
+      <w:proofErr w:type="spellStart"/>
+      <w:r>
+        <w:t>StreamCat</w:t>
+      </w:r>
+      <w:proofErr w:type="spellEnd"/>
+      <w:r>
+        <w:t xml:space="preserve"> (stream-catchment) data library (hill2016stream) and the National Hydrography Dataset (NHDPlusV2; (mckay2012nhdplus)). Each site was mapped to an individual river reach, defined as a segment bounded on each end by a stream or river source, confluence, or mouth. The region contributing flow to this reach (its watershed) was then fetched, along with selected areal data, from the NHDPlusV2 database. Landscape attributes used as predictors were aggregated by watershed mean where applicable, and include elevation (m), total area (km</w:t>
+      </w:r>
+      <w:r>
+        <w:rPr>
+          <w:vertAlign w:val="superscript"/>
+        </w:rPr>
+        <w:t>2</w:t>
+      </w:r>
+      <w:r>
+        <w:t>), soil permeability (cm hr</w:t>
+      </w:r>
+      <w:r>
+        <w:rPr>
+          <w:vertAlign w:val="superscript"/>
+        </w:rPr>
+        <w:t>-1</w:t>
+      </w:r>
+      <w:r>
+        <w:t>), water table depth (cm), bedrock depth (cm), Base Flow</w:t>
+      </w:r>
+      <w:r>
+        <w:t xml:space="preserve"> Index (BFI; </w:t>
+      </w:r>
+      <w:r>
+        <w:t>%</w:t>
+      </w:r>
+      <w:r>
+        <w:t>), runoff (mm mo</w:t>
+      </w:r>
+      <w:r>
+        <w:rPr>
+          <w:vertAlign w:val="superscript"/>
+        </w:rPr>
+        <w:t>-1</w:t>
+      </w:r>
+      <w:r>
+        <w:t>), percent perennial ice and snow coverage (National Land Cover Database [NLDC] 2006 and 2011 average), riparia</w:t>
+      </w:r>
+      <w:r>
+        <w:t>n population density (people km</w:t>
+      </w:r>
+      <w:r>
+        <w:rPr>
+          <w:vertAlign w:val="superscript"/>
+        </w:rPr>
+        <w:t>-2</w:t>
+      </w:r>
+      <w:r>
+        <w:t xml:space="preserve"> within 100m of streams; 2010 census</w:t>
+      </w:r>
+      <w:r>
+        <w:t>), riparian road density (km km</w:t>
+      </w:r>
+      <w:r>
+        <w:rPr>
+          <w:vertAlign w:val="superscript"/>
+        </w:rPr>
+        <w:t>-2</w:t>
+      </w:r>
+      <w:r>
+        <w:t xml:space="preserve">; 2010 census), and percent riparian urban land (NLCD 2011). Monitoring site elevation (m) and presence of upstream dams (as full/partial/no damming of upstream </w:t>
+      </w:r>
+      <w:proofErr w:type="spellStart"/>
+      <w:r>
+        <w:t>mainstem</w:t>
+      </w:r>
+      <w:proofErr w:type="spellEnd"/>
+      <w:r>
+        <w:t xml:space="preserve"> and major tributaries) were also included. Finally, we calculated area above 1000 m (as </w:t>
+      </w:r>
+      <w:r>
+        <w:t>%</w:t>
+      </w:r>
+      <w:r>
+        <w:t xml:space="preserve"> watershed area), mean slope (</w:t>
+      </w:r>
+      <w:r>
+        <w:t>%</w:t>
+      </w:r>
+      <w:r>
+        <w:t xml:space="preserve"> rise), and mean aspect (degree from true north) by delineating and summarizing watersheds from a digital elevation model in ArcMap v. 10.4 (</w:t>
+      </w:r>
+      <w:proofErr w:type="spellStart"/>
+      <w:r>
+        <w:t>arcviewenvironmental</w:t>
+      </w:r>
+      <w:proofErr w:type="spellEnd"/>
+      <w:r>
+        <w:t>).</w:t>
+      </w:r>
+    </w:p>
+    <w:p>
+      <w:pPr>
+        <w:spacing w:line="360" w:lineRule="auto"/>
+      </w:pPr>
+    </w:p>
+    <w:p>
+      <w:pPr>
+        <w:spacing w:line="360" w:lineRule="auto"/>
+      </w:pPr>
+      <w:r>
+        <w:t xml:space="preserve">An additional set of post-hoc regressions was performed using factor loadings on shared trends (Z; Eq.2) as dependent variables, with landscape predictors again as independent variables. Loadings represent the degree to which each river's temperature fluctuates with </w:t>
+      </w:r>
+      <w:r>
+        <w:t xml:space="preserve">an </w:t>
+      </w:r>
+      <w:r>
+        <w:t xml:space="preserve">unknown </w:t>
+      </w:r>
+      <w:r>
+        <w:t xml:space="preserve">force driving the corresponding shared trend. A landscape feature that varies in proportion to these loadings </w:t>
+      </w:r>
+      <w:r>
+        <w:t>may</w:t>
+      </w:r>
+      <w:r>
+        <w:t xml:space="preserve"> therefore be a mediator </w:t>
+      </w:r>
+      <w:r>
+        <w:t xml:space="preserve">or correlate </w:t>
+      </w:r>
+      <w:r>
+        <w:t xml:space="preserve">of the </w:t>
+      </w:r>
+      <w:r>
+        <w:t>unknown driver</w:t>
+      </w:r>
+      <w:r>
+        <w:t xml:space="preserve">, </w:t>
+      </w:r>
+      <w:r>
+        <w:t>or</w:t>
+      </w:r>
+      <w:r>
+        <w:t xml:space="preserve"> the </w:t>
+      </w:r>
+      <w:r>
+        <w:t xml:space="preserve">driver </w:t>
+      </w:r>
+      <w:r>
+        <w:t xml:space="preserve">itself. To facilitate inference by way of the shared trends, we made three simplifications to the model. We removed the monthly factor and the snowmelt predictor from the covariate matrix (d, rows 1-12 and 14), so that the trends would be free to express seasonal and elevational variation. Then, we limited the number of trends to between one and three, to avoid </w:t>
+      </w:r>
+      <w:r>
+        <w:t>“</w:t>
+      </w:r>
+      <w:r>
+        <w:t>trend specialization.</w:t>
+      </w:r>
+      <w:r>
+        <w:t>”</w:t>
+      </w:r>
+      <w:r>
+        <w:t xml:space="preserve"> </w:t>
+      </w:r>
+      <w:r>
+        <w:t>I</w:t>
+      </w:r>
+      <w:r>
+        <w:t xml:space="preserve">n other words, we optimized the trends for flexibility </w:t>
+      </w:r>
+      <w:r>
         <w:lastRenderedPageBreak/>
-        <w:t xml:space="preserve">After model selection, climatic predictor effect sizes (D; Eq. 2) for each river were back-transformed to their original scales and regressed against </w:t>
-      </w:r>
-      <w:r>
-        <w:t xml:space="preserve">multiple </w:t>
-      </w:r>
-      <w:r>
-        <w:t xml:space="preserve">landscape predictors </w:t>
-      </w:r>
-      <w:r>
-        <w:t xml:space="preserve">(Appendix C) </w:t>
-      </w:r>
-      <w:r>
-        <w:t xml:space="preserve">in order to identify watershed-scale controls on coupling. </w:t>
-      </w:r>
-      <w:r>
-        <w:t>Landscape predictors</w:t>
-      </w:r>
-      <w:r>
-        <w:t xml:space="preserve"> were </w:t>
-      </w:r>
-      <w:r>
-        <w:t xml:space="preserve">compiled </w:t>
-      </w:r>
-      <w:r>
-        <w:t xml:space="preserve">individually for each of the watersheds corresponding to our 24 river sites, using the EPA's </w:t>
-      </w:r>
-      <w:proofErr w:type="spellStart"/>
-      <w:r>
-        <w:t>StreamCat</w:t>
-      </w:r>
-      <w:proofErr w:type="spellEnd"/>
-      <w:r>
-        <w:t xml:space="preserve"> (stream-catchment) data library (hill2016stream) and the National Hydrography Dataset (NHDPlusV2; (mckay2012nhdplus)). Each site was mapped to an individual river reach, defined as a segment bounded on each end by a stream or river source, confluence, or mouth. The region contributing flow to this reach (its watershed) was then fetched, along with selected areal data, from the NHDPlusV2 database. Landscape attributes used as predictors were aggregated by watershed mean where applicable, and include elevation (m), total area (km</w:t>
-      </w:r>
-      <w:r>
-        <w:rPr>
-          <w:vertAlign w:val="superscript"/>
-        </w:rPr>
-        <w:t>2</w:t>
-      </w:r>
-      <w:r>
-        <w:t>), soil permeability (cm hr</w:t>
-      </w:r>
-      <w:r>
-        <w:rPr>
-          <w:vertAlign w:val="superscript"/>
-        </w:rPr>
-        <w:t>-1</w:t>
-      </w:r>
-      <w:r>
-        <w:t>), water table depth (cm), bedrock depth (cm), Base Flow</w:t>
-      </w:r>
-      <w:r>
-        <w:t xml:space="preserve"> Index (BFI; </w:t>
-      </w:r>
-      <w:r>
-        <w:t>%</w:t>
-      </w:r>
-      <w:r>
-        <w:t>), runoff (mm mo</w:t>
-      </w:r>
-      <w:r>
-        <w:rPr>
-          <w:vertAlign w:val="superscript"/>
-        </w:rPr>
-        <w:t>-1</w:t>
-      </w:r>
-      <w:r>
-        <w:t>), percent perennial ice and snow coverage (National Land Cover Database [NLDC] 2006 and 2011 average), riparia</w:t>
-      </w:r>
-      <w:r>
-        <w:t>n population density (people km</w:t>
-      </w:r>
-      <w:r>
-        <w:rPr>
-          <w:vertAlign w:val="superscript"/>
-        </w:rPr>
-        <w:t>-2</w:t>
-      </w:r>
-      <w:r>
-        <w:t xml:space="preserve"> within 100m of streams; 2010 census</w:t>
-      </w:r>
-      <w:r>
-        <w:t>), riparian road density (km km</w:t>
-      </w:r>
-      <w:r>
-        <w:rPr>
-          <w:vertAlign w:val="superscript"/>
-        </w:rPr>
-        <w:t>-2</w:t>
-      </w:r>
-      <w:r>
-        <w:t xml:space="preserve">; 2010 census), and percent riparian urban land (NLCD 2011). Monitoring site elevation (m) and presence of upstream dams (as full/partial/no damming of upstream </w:t>
-      </w:r>
-      <w:proofErr w:type="spellStart"/>
-      <w:r>
-        <w:t>mainstem</w:t>
-      </w:r>
-      <w:proofErr w:type="spellEnd"/>
-      <w:r>
-        <w:t xml:space="preserve"> and major tributaries) were also included. Finally, we calculated area above 1000 m (as </w:t>
-      </w:r>
-      <w:r>
-        <w:t>%</w:t>
-      </w:r>
-      <w:r>
-        <w:t xml:space="preserve"> watershed area), mean slope (</w:t>
-      </w:r>
-      <w:r>
-        <w:t>%</w:t>
-      </w:r>
-      <w:r>
-        <w:t xml:space="preserve"> rise), and mean aspect (degree from true north) by delineating and summarizing watersheds from a digital elevation model in ArcMap v. 10.4 (</w:t>
-      </w:r>
-      <w:proofErr w:type="spellStart"/>
-      <w:r>
-        <w:t>arcviewenvironmental</w:t>
+        <w:t xml:space="preserve">while concentrating their explanatory power. Additionally, we ordinated the landscape predictors </w:t>
+      </w:r>
+      <w:r>
+        <w:t>via</w:t>
+      </w:r>
+      <w:r>
+        <w:t xml:space="preserve"> princip</w:t>
+      </w:r>
+      <w:r>
+        <w:t>al coordinates analysis (</w:t>
+      </w:r>
+      <w:proofErr w:type="spellStart"/>
+      <w:r>
+        <w:t>PCoA</w:t>
+      </w:r>
+      <w:proofErr w:type="spellEnd"/>
+      <w:r>
+        <w:t>) in order to reduce dimensionality</w:t>
+      </w:r>
+      <w:r>
+        <w:t>. Data constrained to irregular, restricted ranges were scaled to [0-1] and arcsine-</w:t>
+      </w:r>
+      <w:proofErr w:type="spellStart"/>
+      <w:r>
+        <w:t>squareroot</w:t>
+      </w:r>
+      <w:proofErr w:type="spellEnd"/>
+      <w:r>
+        <w:t xml:space="preserve"> transformed, along with all proportional data (The logit transform was avoided to prevent generation of infinite values.). All continuous data were then centered and scaled to unit variance before </w:t>
+      </w:r>
+      <w:proofErr w:type="spellStart"/>
+      <w:r>
+        <w:t>PCoA</w:t>
+      </w:r>
+      <w:proofErr w:type="spellEnd"/>
+      <w:r>
+        <w:t xml:space="preserve"> was performed. We used the Gower dissimilarity coefficient (Gower's distance) to account for association among both continuous and nominal variables (</w:t>
+      </w:r>
+      <w:proofErr w:type="spellStart"/>
+      <w:r>
+        <w:t>gowerDist</w:t>
       </w:r>
       <w:proofErr w:type="spellEnd"/>
       <w:r>
@@ -2455,124 +2603,6 @@
     <w:p>
       <w:pPr>
         <w:spacing w:line="360" w:lineRule="auto"/>
-      </w:pPr>
-      <w:r>
-        <w:t xml:space="preserve">An additional set of post-hoc regressions was performed using factor loadings on shared trends (Z; Eq.2) as dependent variables, with landscape predictors again as independent variables. Loadings represent the degree to which each river's temperature fluctuates with </w:t>
-      </w:r>
-      <w:r>
-        <w:t xml:space="preserve">an </w:t>
-      </w:r>
-      <w:r>
-        <w:t xml:space="preserve">unknown </w:t>
-      </w:r>
-      <w:r>
-        <w:t xml:space="preserve">force driving the corresponding shared trend. A landscape feature that varies in proportion to these loadings </w:t>
-      </w:r>
-      <w:r>
-        <w:t>may</w:t>
-      </w:r>
-      <w:r>
-        <w:t xml:space="preserve"> therefore be a mediator </w:t>
-      </w:r>
-      <w:r>
-        <w:t xml:space="preserve">or correlate </w:t>
-      </w:r>
-      <w:r>
-        <w:t xml:space="preserve">of the </w:t>
-      </w:r>
-      <w:r>
-        <w:t>unknown driver</w:t>
-      </w:r>
-      <w:r>
-        <w:t xml:space="preserve">, </w:t>
-      </w:r>
-      <w:r>
-        <w:t>or</w:t>
-      </w:r>
-      <w:r>
-        <w:t xml:space="preserve"> the </w:t>
-      </w:r>
-      <w:r>
-        <w:t xml:space="preserve">driver </w:t>
-      </w:r>
-      <w:r>
-        <w:t xml:space="preserve">itself. To facilitate inference by way of the shared trends, we made three simplifications to the model. We removed the monthly factor and the snowmelt predictor from the covariate matrix (d, rows 1-12 and 14), so that the trends would be free to express seasonal and elevational variation. Then, we limited the number of trends to between one and three, to avoid </w:t>
-      </w:r>
-      <w:r>
-        <w:t>“</w:t>
-      </w:r>
-      <w:r>
-        <w:t>trend specialization.</w:t>
-      </w:r>
-      <w:r>
-        <w:t>”</w:t>
-      </w:r>
-      <w:r>
-        <w:t xml:space="preserve"> </w:t>
-      </w:r>
-      <w:r>
-        <w:t>I</w:t>
-      </w:r>
-      <w:r>
-        <w:t xml:space="preserve">n other words, we optimized the trends for flexibility while concentrating their explanatory power. Additionally, we ordinated the landscape predictors </w:t>
-      </w:r>
-      <w:r>
-        <w:t>via</w:t>
-      </w:r>
-      <w:r>
-        <w:t xml:space="preserve"> princip</w:t>
-      </w:r>
-      <w:r>
-        <w:t>al coordinates analysis (</w:t>
-      </w:r>
-      <w:proofErr w:type="spellStart"/>
-      <w:r>
-        <w:t>PCoA</w:t>
-      </w:r>
-      <w:proofErr w:type="spellEnd"/>
-      <w:r>
-        <w:t>) in order to reduce dimensionality</w:t>
-      </w:r>
-      <w:r>
-        <w:t>. Data constrained to irregular, restricted ranges were scaled to [0-1] and arcsine-</w:t>
-      </w:r>
-      <w:proofErr w:type="spellStart"/>
-      <w:r>
-        <w:t>squareroot</w:t>
-      </w:r>
-      <w:proofErr w:type="spellEnd"/>
-      <w:r>
-        <w:t xml:space="preserve"> transformed, along with all proportional data (The logit transform was avoided to prevent generation of infinite values.). All continuous data were then centered and scaled to unit variance before </w:t>
-      </w:r>
-      <w:proofErr w:type="spellStart"/>
-      <w:r>
-        <w:t>PCoA</w:t>
-      </w:r>
-      <w:proofErr w:type="spellEnd"/>
-      <w:r>
-        <w:t xml:space="preserve"> was performed. We used the Gower </w:t>
-      </w:r>
-      <w:r>
-        <w:lastRenderedPageBreak/>
-        <w:t>dissimilarity coefficient (Gower's distance) to account for association among both continuous and nominal variables (</w:t>
-      </w:r>
-      <w:proofErr w:type="spellStart"/>
-      <w:r>
-        <w:t>gowerDist</w:t>
-      </w:r>
-      <w:proofErr w:type="spellEnd"/>
-      <w:r>
-        <w:t>).</w:t>
-      </w:r>
-    </w:p>
-    <w:p>
-      <w:pPr>
-        <w:spacing w:line="360" w:lineRule="auto"/>
-      </w:pPr>
-    </w:p>
-    <w:p>
-      <w:pPr>
-        <w:spacing w:line="360" w:lineRule="auto"/>
         <w:rPr>
           <w:b/>
         </w:rPr>
@@ -2600,7 +2630,10 @@
         <w:t>depending on</w:t>
       </w:r>
       <w:r>
-        <w:t xml:space="preserve"> whether rain, snow, or rain and snow dominated hydrology. </w:t>
+        <w:t xml:space="preserve"> whether rain, snow, or rain and snow dominated </w:t>
+      </w:r>
+      <w:r>
+        <w:t xml:space="preserve">hydrology. </w:t>
       </w:r>
       <w:r>
         <w:t>Mean monthly temperature trends for the three river classes, aggregated across all 38 years of data, deviated by a minimum of 1.0</w:t>
@@ -2771,43 +2804,28 @@
       </w:r>
       <w:proofErr w:type="spellEnd"/>
       <w:r>
-        <w:t xml:space="preserve"> until August, by which time the latter had begun to </w:t>
-      </w:r>
-      <w:commentRangeStart w:id="6"/>
-      <w:r>
-        <w:t>decline</w:t>
-      </w:r>
-      <w:commentRangeEnd w:id="6"/>
-      <w:r>
-        <w:rPr>
-          <w:rStyle w:val="CommentReference"/>
-        </w:rPr>
-        <w:commentReference w:id="6"/>
-      </w:r>
-      <w:r>
-        <w:t>.</w:t>
-      </w:r>
-    </w:p>
-    <w:p>
-      <w:pPr>
-        <w:spacing w:line="360" w:lineRule="auto"/>
-      </w:pPr>
-    </w:p>
-    <w:p>
-      <w:pPr>
-        <w:spacing w:line="360" w:lineRule="auto"/>
-      </w:pPr>
-      <w:commentRangeStart w:id="7"/>
+        <w:t xml:space="preserve"> until August, by which time the latter had begun to decline.</w:t>
+      </w:r>
+    </w:p>
+    <w:p>
+      <w:pPr>
+        <w:spacing w:line="360" w:lineRule="auto"/>
+      </w:pPr>
+    </w:p>
+    <w:p>
+      <w:pPr>
+        <w:spacing w:line="360" w:lineRule="auto"/>
+      </w:pPr>
       <w:r>
         <w:rPr>
           <w:noProof/>
         </w:rPr>
         <w:lastRenderedPageBreak/>
         <w:drawing>
-          <wp:inline distT="0" distB="0" distL="0" distR="0" wp14:anchorId="16B0B623" wp14:editId="1448125E">
-            <wp:extent cx="5943600" cy="5166995"/>
-            <wp:effectExtent l="0" t="0" r="0" b="0"/>
-            <wp:docPr id="5" name="Picture 5"/>
+          <wp:inline distT="0" distB="0" distL="0" distR="0" wp14:anchorId="1729BC10" wp14:editId="46FB166A">
+            <wp:extent cx="5943600" cy="5485130"/>
+            <wp:effectExtent l="0" t="0" r="0" b="1270"/>
+            <wp:docPr id="1" name="Picture 1"/>
             <wp:cNvGraphicFramePr>
               <a:graphicFrameLocks xmlns:a="http://schemas.openxmlformats.org/drawingml/2006/main" noChangeAspect="1"/>
             </wp:cNvGraphicFramePr>
@@ -2815,36 +2833,23 @@
               <a:graphicData uri="http://schemas.openxmlformats.org/drawingml/2006/picture">
                 <pic:pic xmlns:pic="http://schemas.openxmlformats.org/drawingml/2006/picture">
                   <pic:nvPicPr>
-                    <pic:cNvPr id="0" name="Picture 5"/>
-                    <pic:cNvPicPr>
-                      <a:picLocks noChangeAspect="1" noChangeArrowheads="1"/>
-                    </pic:cNvPicPr>
+                    <pic:cNvPr id="0" name=""/>
+                    <pic:cNvPicPr/>
                   </pic:nvPicPr>
                   <pic:blipFill>
-                    <a:blip r:embed="rId12">
-                      <a:extLst>
-                        <a:ext uri="{28A0092B-C50C-407E-A947-70E740481C1C}">
-                          <a14:useLocalDpi xmlns:a14="http://schemas.microsoft.com/office/drawing/2010/main" val="0"/>
-                        </a:ext>
-                      </a:extLst>
-                    </a:blip>
-                    <a:srcRect/>
+                    <a:blip r:embed="rId12"/>
                     <a:stretch>
                       <a:fillRect/>
                     </a:stretch>
                   </pic:blipFill>
-                  <pic:spPr bwMode="auto">
+                  <pic:spPr>
                     <a:xfrm>
                       <a:off x="0" y="0"/>
-                      <a:ext cx="5943600" cy="5166995"/>
+                      <a:ext cx="5943600" cy="5485130"/>
                     </a:xfrm>
                     <a:prstGeom prst="rect">
                       <a:avLst/>
                     </a:prstGeom>
-                    <a:noFill/>
-                    <a:ln>
-                      <a:noFill/>
-                    </a:ln>
                   </pic:spPr>
                 </pic:pic>
               </a:graphicData>
@@ -2852,13 +2857,67 @@
           </wp:inline>
         </w:drawing>
       </w:r>
-      <w:commentRangeEnd w:id="7"/>
-      <w:r>
-        <w:rPr>
-          <w:rStyle w:val="CommentReference"/>
-        </w:rPr>
-        <w:commentReference w:id="7"/>
-      </w:r>
+    </w:p>
+    <w:p>
+      <w:pPr>
+        <w:spacing w:line="360" w:lineRule="auto"/>
+        <w:rPr>
+          <w:noProof/>
+        </w:rPr>
+      </w:pPr>
+      <w:r>
+        <w:rPr>
+          <w:noProof/>
+        </w:rPr>
+        <w:t>Figure 2. Monthly mean T</w:t>
+      </w:r>
+      <w:r>
+        <w:rPr>
+          <w:noProof/>
+          <w:vertAlign w:val="subscript"/>
+        </w:rPr>
+        <w:t>water</w:t>
+      </w:r>
+      <w:r>
+        <w:rPr>
+          <w:noProof/>
+        </w:rPr>
+        <w:t xml:space="preserve"> and Q by river class, and regional T</w:t>
+      </w:r>
+      <w:r>
+        <w:rPr>
+          <w:noProof/>
+          <w:vertAlign w:val="subscript"/>
+        </w:rPr>
+        <w:t>air</w:t>
+      </w:r>
+      <w:r>
+        <w:rPr>
+          <w:noProof/>
+        </w:rPr>
+        <w:t xml:space="preserve">, from 1978 to 2015. </w:t>
+      </w:r>
+    </w:p>
+    <w:p>
+      <w:pPr>
+        <w:spacing w:line="360" w:lineRule="auto"/>
+      </w:pPr>
+    </w:p>
+    <w:p>
+      <w:pPr>
+        <w:spacing w:line="360" w:lineRule="auto"/>
+      </w:pPr>
+      <w:r>
+        <w:rPr>
+          <w:highlight w:val="green"/>
+        </w:rPr>
+        <w:t>Say something about discharge here</w:t>
+      </w:r>
+    </w:p>
+    <w:p>
+      <w:pPr>
+        <w:spacing w:line="360" w:lineRule="auto"/>
+      </w:pPr>
     </w:p>
     <w:p>
       <w:pPr>
@@ -2870,10 +2929,10 @@
         </w:rPr>
         <w:lastRenderedPageBreak/>
         <w:drawing>
-          <wp:inline distT="0" distB="0" distL="0" distR="0" wp14:anchorId="0D5E1846" wp14:editId="3C2E4225">
-            <wp:extent cx="5943600" cy="4457700"/>
-            <wp:effectExtent l="0" t="0" r="0" b="0"/>
-            <wp:docPr id="24" name="Picture 24" descr="C:\Users\Mike\git\stream_nuts_DFA\manuscript\figures\12c_air_water_discharge_precip_melt.png"/>
+          <wp:inline distT="0" distB="0" distL="0" distR="0" wp14:anchorId="646BE759" wp14:editId="01F66169">
+            <wp:extent cx="5943600" cy="3942080"/>
+            <wp:effectExtent l="0" t="0" r="0" b="1270"/>
+            <wp:docPr id="26" name="Picture 26"/>
             <wp:cNvGraphicFramePr>
               <a:graphicFrameLocks xmlns:a="http://schemas.openxmlformats.org/drawingml/2006/main" noChangeAspect="1"/>
             </wp:cNvGraphicFramePr>
@@ -2881,7 +2940,7 @@
               <a:graphicData uri="http://schemas.openxmlformats.org/drawingml/2006/picture">
                 <pic:pic xmlns:pic="http://schemas.openxmlformats.org/drawingml/2006/picture">
                   <pic:nvPicPr>
-                    <pic:cNvPr id="0" name="Picture 2" descr="C:\Users\Mike\git\stream_nuts_DFA\manuscript\figures\12c_air_water_discharge_precip_melt.png"/>
+                    <pic:cNvPr id="0" name="Picture 2"/>
                     <pic:cNvPicPr>
                       <a:picLocks noChangeAspect="1" noChangeArrowheads="1"/>
                     </pic:cNvPicPr>
@@ -2902,142 +2961,7 @@
                   <pic:spPr bwMode="auto">
                     <a:xfrm>
                       <a:off x="0" y="0"/>
-                      <a:ext cx="5943600" cy="4457700"/>
-                    </a:xfrm>
-                    <a:prstGeom prst="rect">
-                      <a:avLst/>
-                    </a:prstGeom>
-                    <a:noFill/>
-                    <a:ln>
-                      <a:noFill/>
-                    </a:ln>
-                  </pic:spPr>
-                </pic:pic>
-              </a:graphicData>
-            </a:graphic>
-          </wp:inline>
-        </w:drawing>
-      </w:r>
-    </w:p>
-    <w:p>
-      <w:pPr>
-        <w:spacing w:line="360" w:lineRule="auto"/>
-      </w:pPr>
-      <w:commentRangeStart w:id="8"/>
-      <w:commentRangeStart w:id="9"/>
-      <w:r>
-        <w:t xml:space="preserve">The combined hydrograph of all rivers revealed two primary peaks, one beginning in late spring and the other extending from late autumn to early winter, with a prominent trough in late summer. Spring peak Q coincided noticeably with a separation in water temperature between SD and RS, while the summer trough coincided with separation of RD and </w:t>
-      </w:r>
-      <w:proofErr w:type="spellStart"/>
-      <w:r>
-        <w:t>T</w:t>
-      </w:r>
-      <w:r>
-        <w:rPr>
-          <w:vertAlign w:val="subscript"/>
-        </w:rPr>
-        <w:t>air</w:t>
-      </w:r>
-      <w:proofErr w:type="spellEnd"/>
-      <w:r>
-        <w:t xml:space="preserve">. On average, November marked both the autumn peak in Q and the point at which </w:t>
-      </w:r>
-      <w:proofErr w:type="spellStart"/>
-      <w:r>
-        <w:t>T</w:t>
-      </w:r>
-      <w:r>
-        <w:rPr>
-          <w:vertAlign w:val="subscript"/>
-        </w:rPr>
-        <w:t>air</w:t>
-      </w:r>
-      <w:proofErr w:type="spellEnd"/>
-      <w:r>
-        <w:t xml:space="preserve"> fell below </w:t>
-      </w:r>
-      <w:proofErr w:type="spellStart"/>
-      <w:r>
-        <w:t>T</w:t>
-      </w:r>
-      <w:r>
-        <w:rPr>
-          <w:vertAlign w:val="subscript"/>
-        </w:rPr>
-        <w:t>water</w:t>
-      </w:r>
-      <w:proofErr w:type="spellEnd"/>
-      <w:r>
-        <w:t>.</w:t>
-      </w:r>
-      <w:commentRangeEnd w:id="8"/>
-      <w:r>
-        <w:rPr>
-          <w:rStyle w:val="CommentReference"/>
-        </w:rPr>
-        <w:commentReference w:id="8"/>
-      </w:r>
-      <w:commentRangeEnd w:id="9"/>
-      <w:r>
-        <w:rPr>
-          <w:rStyle w:val="CommentReference"/>
-        </w:rPr>
-        <w:commentReference w:id="9"/>
-      </w:r>
-    </w:p>
-    <w:p>
-      <w:pPr>
-        <w:spacing w:line="360" w:lineRule="auto"/>
-      </w:pPr>
-    </w:p>
-    <w:p>
-      <w:pPr>
-        <w:spacing w:line="360" w:lineRule="auto"/>
-      </w:pPr>
-    </w:p>
-    <w:p>
-      <w:pPr>
-        <w:spacing w:line="360" w:lineRule="auto"/>
-      </w:pPr>
-      <w:r>
-        <w:rPr>
-          <w:noProof/>
-        </w:rPr>
-        <w:lastRenderedPageBreak/>
-        <w:drawing>
-          <wp:inline distT="0" distB="0" distL="0" distR="0" wp14:anchorId="2BF555B9" wp14:editId="7DE66F2C">
-            <wp:extent cx="5934710" cy="3674745"/>
-            <wp:effectExtent l="0" t="0" r="8890" b="1905"/>
-            <wp:docPr id="6" name="Picture 6"/>
-            <wp:cNvGraphicFramePr>
-              <a:graphicFrameLocks xmlns:a="http://schemas.openxmlformats.org/drawingml/2006/main" noChangeAspect="1"/>
-            </wp:cNvGraphicFramePr>
-            <a:graphic xmlns:a="http://schemas.openxmlformats.org/drawingml/2006/main">
-              <a:graphicData uri="http://schemas.openxmlformats.org/drawingml/2006/picture">
-                <pic:pic xmlns:pic="http://schemas.openxmlformats.org/drawingml/2006/picture">
-                  <pic:nvPicPr>
-                    <pic:cNvPr id="0" name="Picture 6"/>
-                    <pic:cNvPicPr>
-                      <a:picLocks noChangeAspect="1" noChangeArrowheads="1"/>
-                    </pic:cNvPicPr>
-                  </pic:nvPicPr>
-                  <pic:blipFill>
-                    <a:blip r:embed="rId14">
-                      <a:extLst>
-                        <a:ext uri="{28A0092B-C50C-407E-A947-70E740481C1C}">
-                          <a14:useLocalDpi xmlns:a14="http://schemas.microsoft.com/office/drawing/2010/main" val="0"/>
-                        </a:ext>
-                      </a:extLst>
-                    </a:blip>
-                    <a:srcRect/>
-                    <a:stretch>
-                      <a:fillRect/>
-                    </a:stretch>
-                  </pic:blipFill>
-                  <pic:spPr bwMode="auto">
-                    <a:xfrm>
-                      <a:off x="0" y="0"/>
-                      <a:ext cx="5934710" cy="3674745"/>
+                      <a:ext cx="5943600" cy="3942080"/>
                     </a:xfrm>
                     <a:prstGeom prst="rect">
                       <a:avLst/>
@@ -3081,7 +3005,7 @@
                     </pic:cNvPicPr>
                   </pic:nvPicPr>
                   <pic:blipFill>
-                    <a:blip r:embed="rId15">
+                    <a:blip r:embed="rId14">
                       <a:extLst>
                         <a:ext uri="{28A0092B-C50C-407E-A947-70E740481C1C}">
                           <a14:useLocalDpi xmlns:a14="http://schemas.microsoft.com/office/drawing/2010/main" val="0"/>
@@ -3123,7 +3047,13 @@
         <w:spacing w:line="360" w:lineRule="auto"/>
       </w:pPr>
       <w:r>
-        <w:t xml:space="preserve">Figure 3 (a-c) Relationships between watershed elevation and climatic effects on </w:t>
+        <w:t xml:space="preserve">Figure 3 (a-c) </w:t>
+      </w:r>
+      <w:r>
+        <w:t xml:space="preserve">Coupling </w:t>
+      </w:r>
+      <w:r>
+        <w:t xml:space="preserve">between watershed elevation and climatic effects on </w:t>
       </w:r>
       <w:proofErr w:type="spellStart"/>
       <w:r>
@@ -3137,7 +3067,13 @@
       </w:r>
       <w:proofErr w:type="spellEnd"/>
       <w:r>
-        <w:t>, obtained from full model fit. (d-e) Relationships between watershed features and factor loadings on shared trends, from constrained model fit. Regression lines indicate slopes significant at \alpha=0.1. (f) Ordination of landscape predictors by principal coordinates analysis. Length and direction of arrows are proportional to loading of landscape predictors onto each principal axis of their variation.</w:t>
+        <w:t xml:space="preserve">, obtained from full model fit. </w:t>
+      </w:r>
+      <w:r>
+        <w:t xml:space="preserve">Coupling = effect size, based on proportionality at each time point. </w:t>
+      </w:r>
+      <w:r>
+        <w:t>(d-e) Relationships between watershed features and factor loadings on shared trends, from constrained model fit. Regression lines indicate slopes significant at \alpha=0.1. (f) Ordination of landscape predictors by principal coordinates analysis. Length and direction of arrows are proportional to loading of landscape predictors onto each principal axis of their variation.</w:t>
       </w:r>
       <w:r>
         <w:t xml:space="preserve"> Vertical bars indicate sites with upstream dams. </w:t>
@@ -3152,285 +3088,662 @@
       <w:pPr>
         <w:spacing w:line="360" w:lineRule="auto"/>
       </w:pPr>
-      <w:commentRangeStart w:id="10"/>
-      <w:r>
+      <w:commentRangeStart w:id="5"/>
+      <w:r>
+        <w:rPr>
+          <w:highlight w:val="green"/>
+        </w:rPr>
         <w:t>DFA results</w:t>
       </w:r>
-      <w:commentRangeEnd w:id="10"/>
+      <w:commentRangeEnd w:id="5"/>
       <w:r>
         <w:rPr>
           <w:rStyle w:val="CommentReference"/>
-        </w:rPr>
-        <w:commentReference w:id="10"/>
-      </w:r>
-      <w:r>
-        <w:t xml:space="preserve">, </w:t>
-      </w:r>
-      <w:commentRangeStart w:id="11"/>
-      <w:r>
-        <w:t>aggregated across months and years for each site, reveale</w:t>
-      </w:r>
-      <w:r>
-        <w:t xml:space="preserve">d a trend toward reduced </w:t>
-      </w:r>
-      <w:proofErr w:type="spellStart"/>
-      <w:r>
-        <w:t>T</w:t>
-      </w:r>
-      <w:r>
-        <w:rPr>
+          <w:highlight w:val="green"/>
+        </w:rPr>
+        <w:commentReference w:id="5"/>
+      </w:r>
+      <w:r>
+        <w:rPr>
+          <w:highlight w:val="green"/>
+        </w:rPr>
+        <w:t xml:space="preserve">, aggregated across months and years for each site, revealed a trend toward reduced </w:t>
+      </w:r>
+      <w:proofErr w:type="spellStart"/>
+      <w:r>
+        <w:rPr>
+          <w:highlight w:val="green"/>
+        </w:rPr>
+        <w:t>T</w:t>
+      </w:r>
+      <w:r>
+        <w:rPr>
+          <w:highlight w:val="green"/>
           <w:vertAlign w:val="subscript"/>
         </w:rPr>
         <w:t>air</w:t>
       </w:r>
       <w:proofErr w:type="spellEnd"/>
       <w:r>
+        <w:rPr>
+          <w:highlight w:val="green"/>
+        </w:rPr>
+        <w:t xml:space="preserve"> → </w:t>
+      </w:r>
+      <w:proofErr w:type="spellStart"/>
+      <w:r>
+        <w:rPr>
+          <w:highlight w:val="green"/>
+        </w:rPr>
+        <w:t>T</w:t>
+      </w:r>
+      <w:r>
+        <w:rPr>
+          <w:highlight w:val="green"/>
+          <w:vertAlign w:val="subscript"/>
+        </w:rPr>
+        <w:t>water</w:t>
+      </w:r>
+      <w:proofErr w:type="spellEnd"/>
+      <w:r>
+        <w:rPr>
+          <w:highlight w:val="green"/>
+        </w:rPr>
         <w:t xml:space="preserve"> </w:t>
       </w:r>
-      <w:r>
+      <w:proofErr w:type="gramStart"/>
+      <w:r>
+        <w:rPr>
+          <w:highlight w:val="green"/>
+        </w:rPr>
+        <w:t>coupling</w:t>
+      </w:r>
+      <w:r>
+        <w:rPr>
+          <w:highlight w:val="green"/>
+        </w:rPr>
+        <w:t xml:space="preserve"> </w:t>
+      </w:r>
+      <w:r>
+        <w:rPr>
+          <w:highlight w:val="green"/>
+        </w:rPr>
+        <w:t xml:space="preserve"> with</w:t>
+      </w:r>
+      <w:proofErr w:type="gramEnd"/>
+      <w:r>
+        <w:rPr>
+          <w:highlight w:val="green"/>
+        </w:rPr>
+        <w:t xml:space="preserve"> increasing water</w:t>
+      </w:r>
+      <w:r>
+        <w:rPr>
+          <w:highlight w:val="green"/>
+        </w:rPr>
+        <w:t xml:space="preserve">shed elevation (p=0.04, </w:t>
+      </w:r>
+      <w:proofErr w:type="spellStart"/>
+      <w:r>
+        <w:rPr>
+          <w:highlight w:val="green"/>
+        </w:rPr>
+        <w:t>mult</w:t>
+      </w:r>
+      <w:proofErr w:type="spellEnd"/>
+      <w:r>
+        <w:rPr>
+          <w:highlight w:val="green"/>
+        </w:rPr>
+        <w:t>. R</w:t>
+      </w:r>
+      <w:r>
+        <w:rPr>
+          <w:highlight w:val="green"/>
+          <w:vertAlign w:val="superscript"/>
+        </w:rPr>
+        <w:t>2</w:t>
+      </w:r>
+      <w:r>
+        <w:rPr>
+          <w:highlight w:val="green"/>
+        </w:rPr>
+        <w:t xml:space="preserve">=0.18; </w:t>
+      </w:r>
+      <w:r>
+        <w:rPr>
+          <w:highlight w:val="green"/>
+        </w:rPr>
+        <w:t>Figure</w:t>
+      </w:r>
+      <w:r>
+        <w:rPr>
+          <w:highlight w:val="green"/>
+        </w:rPr>
+        <w:t xml:space="preserve"> 3a). On average, a 1</w:t>
+      </w:r>
+      <w:r>
+        <w:rPr>
+          <w:highlight w:val="green"/>
+        </w:rPr>
+        <w:t>°</w:t>
+      </w:r>
+      <w:r>
+        <w:rPr>
+          <w:highlight w:val="green"/>
+        </w:rPr>
+        <w:t xml:space="preserve">C change in </w:t>
+      </w:r>
+      <w:proofErr w:type="spellStart"/>
+      <w:r>
+        <w:rPr>
+          <w:highlight w:val="green"/>
+        </w:rPr>
+        <w:t>T</w:t>
+      </w:r>
+      <w:r>
+        <w:rPr>
+          <w:highlight w:val="green"/>
+          <w:vertAlign w:val="subscript"/>
+        </w:rPr>
+        <w:t>air</w:t>
+      </w:r>
+      <w:proofErr w:type="spellEnd"/>
+      <w:r>
+        <w:rPr>
+          <w:highlight w:val="green"/>
+        </w:rPr>
+        <w:t xml:space="preserve"> corresponded to a 0.53 +/- 0.03</w:t>
+      </w:r>
+      <w:r>
+        <w:rPr>
+          <w:highlight w:val="green"/>
+        </w:rPr>
+        <w:t>°</w:t>
+      </w:r>
+      <w:r>
+        <w:rPr>
+          <w:highlight w:val="green"/>
+        </w:rPr>
+        <w:t xml:space="preserve">C change in </w:t>
+      </w:r>
+      <w:proofErr w:type="spellStart"/>
+      <w:r>
+        <w:rPr>
+          <w:highlight w:val="green"/>
+        </w:rPr>
+        <w:t>T</w:t>
+      </w:r>
+      <w:r>
+        <w:rPr>
+          <w:highlight w:val="green"/>
+          <w:vertAlign w:val="subscript"/>
+        </w:rPr>
+        <w:t>water</w:t>
+      </w:r>
+      <w:proofErr w:type="spellEnd"/>
+      <w:r>
+        <w:rPr>
+          <w:highlight w:val="green"/>
+        </w:rPr>
+        <w:t xml:space="preserve"> at RD, a 0.51 +/- 0.08</w:t>
+      </w:r>
+      <w:r>
+        <w:rPr>
+          <w:highlight w:val="green"/>
+        </w:rPr>
+        <w:t>°</w:t>
+      </w:r>
+      <w:r>
+        <w:rPr>
+          <w:highlight w:val="green"/>
+        </w:rPr>
+        <w:t>C change at RS, and a 0.45 +/- 0.17</w:t>
+      </w:r>
+      <w:r>
+        <w:rPr>
+          <w:highlight w:val="green"/>
+        </w:rPr>
+        <w:t>°</w:t>
+      </w:r>
+      <w:r>
+        <w:rPr>
+          <w:highlight w:val="green"/>
+        </w:rPr>
+        <w:t xml:space="preserve">C change at SD sites. A similar trend was observed with respect to </w:t>
+      </w:r>
+      <w:proofErr w:type="spellStart"/>
+      <w:r>
+        <w:rPr>
+          <w:highlight w:val="green"/>
+        </w:rPr>
+        <w:t>precip</w:t>
+      </w:r>
+      <w:proofErr w:type="spellEnd"/>
+      <w:r>
+        <w:rPr>
+          <w:highlight w:val="green"/>
+        </w:rPr>
+        <w:t xml:space="preserve"> </w:t>
+      </w:r>
+      <w:r>
+        <w:rPr>
+          <w:highlight w:val="green"/>
+        </w:rPr>
         <w:t>→</w:t>
       </w:r>
       <w:r>
+        <w:rPr>
+          <w:highlight w:val="green"/>
+        </w:rPr>
         <w:t xml:space="preserve"> </w:t>
       </w:r>
       <w:proofErr w:type="spellStart"/>
       <w:r>
-        <w:t>T</w:t>
-      </w:r>
-      <w:r>
-        <w:rPr>
+        <w:rPr>
+          <w:highlight w:val="green"/>
+        </w:rPr>
+        <w:t>T</w:t>
+      </w:r>
+      <w:r>
+        <w:rPr>
+          <w:highlight w:val="green"/>
           <w:vertAlign w:val="subscript"/>
         </w:rPr>
         <w:t>water</w:t>
       </w:r>
       <w:proofErr w:type="spellEnd"/>
       <w:r>
-        <w:t xml:space="preserve"> coupling with increasing water</w:t>
-      </w:r>
-      <w:r>
-        <w:t xml:space="preserve">shed elevation (p=0.04, </w:t>
-      </w:r>
-      <w:proofErr w:type="spellStart"/>
-      <w:r>
+        <w:rPr>
+          <w:highlight w:val="green"/>
+        </w:rPr>
+        <w:t xml:space="preserve"> coupling (p=0.03, </w:t>
+      </w:r>
+      <w:proofErr w:type="spellStart"/>
+      <w:r>
+        <w:rPr>
+          <w:highlight w:val="green"/>
+        </w:rPr>
         <w:t>mult</w:t>
       </w:r>
       <w:proofErr w:type="spellEnd"/>
       <w:r>
+        <w:rPr>
+          <w:highlight w:val="green"/>
+        </w:rPr>
         <w:t>. R</w:t>
       </w:r>
       <w:r>
         <w:rPr>
+          <w:highlight w:val="green"/>
           <w:vertAlign w:val="superscript"/>
         </w:rPr>
         <w:t>2</w:t>
       </w:r>
       <w:r>
-        <w:t xml:space="preserve">=0.18; </w:t>
-      </w:r>
-      <w:r>
+        <w:rPr>
+          <w:highlight w:val="green"/>
+        </w:rPr>
+        <w:t xml:space="preserve">=0.21; </w:t>
+      </w:r>
+      <w:r>
+        <w:rPr>
+          <w:highlight w:val="green"/>
+        </w:rPr>
         <w:t>Figure</w:t>
       </w:r>
       <w:r>
-        <w:t xml:space="preserve"> 3a). On average</w:t>
-      </w:r>
-      <w:commentRangeEnd w:id="11"/>
-      <w:r>
-        <w:rPr>
-          <w:rStyle w:val="CommentReference"/>
-        </w:rPr>
-        <w:commentReference w:id="11"/>
-      </w:r>
-      <w:r>
-        <w:t>, a 1</w:t>
-      </w:r>
-      <w:r>
-        <w:t>°</w:t>
-      </w:r>
-      <w:r>
-        <w:t xml:space="preserve">C change in </w:t>
-      </w:r>
-      <w:proofErr w:type="spellStart"/>
-      <w:r>
-        <w:t>T</w:t>
-      </w:r>
-      <w:r>
-        <w:rPr>
-          <w:vertAlign w:val="subscript"/>
-        </w:rPr>
-        <w:t>air</w:t>
-      </w:r>
-      <w:proofErr w:type="spellEnd"/>
-      <w:r>
-        <w:t xml:space="preserve"> corresponded to a 0.53 +/- 0.03</w:t>
-      </w:r>
-      <w:r>
-        <w:t>°</w:t>
-      </w:r>
-      <w:r>
-        <w:t xml:space="preserve">C change in </w:t>
-      </w:r>
-      <w:proofErr w:type="spellStart"/>
-      <w:r>
-        <w:t>T</w:t>
-      </w:r>
-      <w:r>
-        <w:rPr>
-          <w:vertAlign w:val="subscript"/>
-        </w:rPr>
-        <w:t>water</w:t>
-      </w:r>
-      <w:proofErr w:type="spellEnd"/>
-      <w:r>
-        <w:t xml:space="preserve"> at RD, a 0.51 +/- 0.08</w:t>
-      </w:r>
-      <w:r>
-        <w:t>°</w:t>
-      </w:r>
-      <w:r>
-        <w:t>C change at RS, and a 0.45 +/- 0.17</w:t>
-      </w:r>
-      <w:r>
-        <w:t>°</w:t>
-      </w:r>
-      <w:r>
-        <w:t xml:space="preserve">C change at SD sites. A similar trend was observed with respect to </w:t>
-      </w:r>
-      <w:proofErr w:type="spellStart"/>
-      <w:r>
-        <w:t>precip</w:t>
-      </w:r>
-      <w:proofErr w:type="spellEnd"/>
-      <w:r>
-        <w:t xml:space="preserve"> </w:t>
-      </w:r>
-      <w:r>
-        <w:t>→</w:t>
-      </w:r>
-      <w:r>
-        <w:t xml:space="preserve"> </w:t>
-      </w:r>
-      <w:proofErr w:type="spellStart"/>
-      <w:r>
-        <w:t>T</w:t>
-      </w:r>
-      <w:r>
-        <w:rPr>
-          <w:vertAlign w:val="subscript"/>
-        </w:rPr>
-        <w:t>water</w:t>
-      </w:r>
-      <w:proofErr w:type="spellEnd"/>
-      <w:r>
-        <w:t xml:space="preserve"> coupling (p=0.03, </w:t>
-      </w:r>
-      <w:proofErr w:type="spellStart"/>
-      <w:r>
-        <w:t>mult</w:t>
-      </w:r>
-      <w:proofErr w:type="spellEnd"/>
-      <w:r>
-        <w:t>. R</w:t>
-      </w:r>
-      <w:r>
-        <w:rPr>
-          <w:vertAlign w:val="superscript"/>
-        </w:rPr>
-        <w:t>2</w:t>
-      </w:r>
-      <w:r>
-        <w:t xml:space="preserve">=0.21; </w:t>
-      </w:r>
-      <w:r>
-        <w:t>Figure</w:t>
-      </w:r>
-      <w:r>
+        <w:rPr>
+          <w:highlight w:val="green"/>
+        </w:rPr>
         <w:t xml:space="preserve"> 3b), where a monthly change in total precipitation of 1 cm </w:t>
       </w:r>
-      <w:commentRangeStart w:id="12"/>
-      <w:r>
+      <w:commentRangeStart w:id="6"/>
+      <w:r>
+        <w:rPr>
+          <w:highlight w:val="green"/>
+        </w:rPr>
         <w:lastRenderedPageBreak/>
         <w:t>corresponded to a 0.02 +/- 0.009</w:t>
       </w:r>
       <w:r>
+        <w:rPr>
+          <w:highlight w:val="green"/>
+        </w:rPr>
         <w:t>°</w:t>
       </w:r>
       <w:r>
+        <w:rPr>
+          <w:highlight w:val="green"/>
+        </w:rPr>
         <w:t xml:space="preserve">C change in </w:t>
       </w:r>
       <w:proofErr w:type="spellStart"/>
       <w:r>
-        <w:t>T</w:t>
-      </w:r>
-      <w:r>
-        <w:rPr>
+        <w:rPr>
+          <w:highlight w:val="green"/>
+        </w:rPr>
+        <w:t>T</w:t>
+      </w:r>
+      <w:r>
+        <w:rPr>
+          <w:highlight w:val="green"/>
           <w:vertAlign w:val="subscript"/>
         </w:rPr>
         <w:t>water</w:t>
       </w:r>
       <w:proofErr w:type="spellEnd"/>
       <w:r>
+        <w:rPr>
+          <w:highlight w:val="green"/>
+        </w:rPr>
         <w:t xml:space="preserve"> for RD, -0.003 +/- 0.009</w:t>
       </w:r>
       <w:r>
+        <w:rPr>
+          <w:highlight w:val="green"/>
+        </w:rPr>
         <w:t>°</w:t>
       </w:r>
       <w:r>
+        <w:rPr>
+          <w:highlight w:val="green"/>
+        </w:rPr>
         <w:t>C for RS, and 0.004 +/- 0.02</w:t>
       </w:r>
       <w:r>
+        <w:rPr>
+          <w:highlight w:val="green"/>
+        </w:rPr>
         <w:t>°</w:t>
       </w:r>
       <w:r>
+        <w:rPr>
+          <w:highlight w:val="green"/>
+        </w:rPr>
         <w:t xml:space="preserve">C for SD. There was no evidence </w:t>
       </w:r>
       <w:r>
+        <w:rPr>
+          <w:highlight w:val="green"/>
+        </w:rPr>
         <w:t xml:space="preserve">that elevation structures coupling </w:t>
       </w:r>
       <w:r>
+        <w:rPr>
+          <w:highlight w:val="green"/>
+        </w:rPr>
         <w:t xml:space="preserve">between snowmelt and </w:t>
       </w:r>
       <w:proofErr w:type="spellStart"/>
       <w:r>
-        <w:t>T</w:t>
-      </w:r>
-      <w:r>
-        <w:rPr>
+        <w:rPr>
+          <w:highlight w:val="green"/>
+        </w:rPr>
+        <w:t>T</w:t>
+      </w:r>
+      <w:r>
+        <w:rPr>
+          <w:highlight w:val="green"/>
           <w:vertAlign w:val="subscript"/>
         </w:rPr>
         <w:t>water</w:t>
       </w:r>
       <w:proofErr w:type="spellEnd"/>
       <w:r>
+        <w:rPr>
+          <w:highlight w:val="green"/>
+        </w:rPr>
         <w:t xml:space="preserve"> (</w:t>
       </w:r>
       <w:r>
+        <w:rPr>
+          <w:highlight w:val="green"/>
+        </w:rPr>
         <w:t>Figure</w:t>
       </w:r>
       <w:r>
-        <w:t xml:space="preserve"> 3c), </w:t>
-      </w:r>
-      <w:commentRangeStart w:id="13"/>
-      <w:r>
-        <w:t xml:space="preserve">but </w:t>
-      </w:r>
-      <w:r>
+        <w:rPr>
+          <w:highlight w:val="green"/>
+        </w:rPr>
+        <w:t xml:space="preserve"> 3c), but </w:t>
+      </w:r>
+      <w:r>
+        <w:rPr>
+          <w:highlight w:val="green"/>
+        </w:rPr>
         <w:t>snowmelt</w:t>
       </w:r>
       <w:r>
+        <w:rPr>
+          <w:highlight w:val="green"/>
+        </w:rPr>
         <w:t xml:space="preserve"> was included in the most parsimonious D</w:t>
       </w:r>
       <w:r>
-        <w:t xml:space="preserve">FA model selected </w:t>
-      </w:r>
-      <w:commentRangeEnd w:id="13"/>
+        <w:rPr>
+          <w:highlight w:val="green"/>
+        </w:rPr>
+        <w:t>FA model selected via AIC and R</w:t>
+      </w:r>
+      <w:r>
+        <w:rPr>
+          <w:highlight w:val="green"/>
+          <w:vertAlign w:val="superscript"/>
+        </w:rPr>
+        <w:t>2</w:t>
+      </w:r>
+      <w:r>
+        <w:rPr>
+          <w:highlight w:val="green"/>
+        </w:rPr>
+        <w:t xml:space="preserve"> (See Appendix </w:t>
+      </w:r>
+      <w:commentRangeEnd w:id="6"/>
       <w:r>
         <w:rPr>
           <w:rStyle w:val="CommentReference"/>
-        </w:rPr>
-        <w:commentReference w:id="13"/>
-      </w:r>
-      <w:r>
-        <w:t>via AIC and R</w:t>
+          <w:highlight w:val="green"/>
+        </w:rPr>
+        <w:commentReference w:id="6"/>
+      </w:r>
+      <w:r>
+        <w:rPr>
+          <w:highlight w:val="green"/>
+        </w:rPr>
+        <w:t>A.</w:t>
+      </w:r>
+      <w:r>
+        <w:rPr>
+          <w:highlight w:val="green"/>
+        </w:rPr>
+        <w:t xml:space="preserve">). The strongest examples of </w:t>
+      </w:r>
+      <w:proofErr w:type="spellStart"/>
+      <w:r>
+        <w:rPr>
+          <w:highlight w:val="green"/>
+        </w:rPr>
+        <w:t>T</w:t>
+      </w:r>
+      <w:r>
+        <w:rPr>
+          <w:highlight w:val="green"/>
+          <w:vertAlign w:val="subscript"/>
+        </w:rPr>
+        <w:t>air</w:t>
+      </w:r>
+      <w:proofErr w:type="spellEnd"/>
+      <w:r>
+        <w:rPr>
+          <w:highlight w:val="green"/>
+        </w:rPr>
+        <w:t xml:space="preserve"> </w:t>
+      </w:r>
+      <w:r>
+        <w:rPr>
+          <w:highlight w:val="green"/>
+        </w:rPr>
+        <w:t>→</w:t>
+      </w:r>
+      <w:r>
+        <w:rPr>
+          <w:highlight w:val="green"/>
+        </w:rPr>
+        <w:t xml:space="preserve"> </w:t>
+      </w:r>
+      <w:proofErr w:type="spellStart"/>
+      <w:r>
+        <w:rPr>
+          <w:highlight w:val="green"/>
+        </w:rPr>
+        <w:t>T</w:t>
+      </w:r>
+      <w:r>
+        <w:rPr>
+          <w:highlight w:val="green"/>
+          <w:vertAlign w:val="subscript"/>
+        </w:rPr>
+        <w:t>water</w:t>
+      </w:r>
+      <w:proofErr w:type="spellEnd"/>
+      <w:r>
+        <w:rPr>
+          <w:highlight w:val="green"/>
+        </w:rPr>
+        <w:t xml:space="preserve"> and </w:t>
+      </w:r>
+      <w:proofErr w:type="spellStart"/>
+      <w:r>
+        <w:rPr>
+          <w:highlight w:val="green"/>
+        </w:rPr>
+        <w:t>precip</w:t>
+      </w:r>
+      <w:proofErr w:type="spellEnd"/>
+      <w:r>
+        <w:rPr>
+          <w:highlight w:val="green"/>
+        </w:rPr>
+        <w:t xml:space="preserve"> </w:t>
+      </w:r>
+      <w:r>
+        <w:rPr>
+          <w:highlight w:val="green"/>
+        </w:rPr>
+        <w:t>→</w:t>
+      </w:r>
+      <w:r>
+        <w:rPr>
+          <w:highlight w:val="green"/>
+        </w:rPr>
+        <w:t xml:space="preserve"> </w:t>
+      </w:r>
+      <w:proofErr w:type="spellStart"/>
+      <w:r>
+        <w:rPr>
+          <w:highlight w:val="green"/>
+        </w:rPr>
+        <w:t>T</w:t>
+      </w:r>
+      <w:r>
+        <w:rPr>
+          <w:highlight w:val="green"/>
+          <w:vertAlign w:val="subscript"/>
+        </w:rPr>
+        <w:t>water</w:t>
+      </w:r>
+      <w:proofErr w:type="spellEnd"/>
+      <w:r>
+        <w:rPr>
+          <w:highlight w:val="green"/>
+        </w:rPr>
+        <w:t xml:space="preserve"> coupling were observed in the Duckabush River, while the weakest examples are from the Elwha River. Both rivers drain glaciers of the Olympic Mountain Range, and both are SD. Among SD rivers, those influenced by dams appear to couple less strongly with </w:t>
+      </w:r>
+      <w:proofErr w:type="spellStart"/>
+      <w:r>
+        <w:rPr>
+          <w:highlight w:val="green"/>
+        </w:rPr>
+        <w:t>T</w:t>
+      </w:r>
+      <w:r>
+        <w:rPr>
+          <w:highlight w:val="green"/>
+          <w:vertAlign w:val="subscript"/>
+        </w:rPr>
+        <w:t>air</w:t>
+      </w:r>
+      <w:proofErr w:type="spellEnd"/>
+      <w:r>
+        <w:rPr>
+          <w:highlight w:val="green"/>
+        </w:rPr>
+        <w:t xml:space="preserve"> and </w:t>
+      </w:r>
+      <w:proofErr w:type="spellStart"/>
+      <w:r>
+        <w:rPr>
+          <w:highlight w:val="green"/>
+        </w:rPr>
+        <w:t>precip</w:t>
+      </w:r>
+      <w:proofErr w:type="spellEnd"/>
+      <w:r>
+        <w:rPr>
+          <w:highlight w:val="green"/>
+        </w:rPr>
+        <w:t>, but more so with snowmelt.</w:t>
+      </w:r>
+    </w:p>
+    <w:p>
+      <w:pPr>
+        <w:spacing w:line="360" w:lineRule="auto"/>
+      </w:pPr>
+    </w:p>
+    <w:p>
+      <w:pPr>
+        <w:spacing w:line="360" w:lineRule="auto"/>
+      </w:pPr>
+      <w:r>
+        <w:t xml:space="preserve">Factor loadings from a constrained, two-trend model each correlated with one of the two dominant, principal axes of variation across landscape predictors, determined by </w:t>
+      </w:r>
+      <w:proofErr w:type="spellStart"/>
+      <w:r>
+        <w:t>PCoA</w:t>
+      </w:r>
+      <w:proofErr w:type="spellEnd"/>
+      <w:r>
+        <w:t xml:space="preserve"> (</w:t>
+      </w:r>
+      <w:r>
+        <w:t>Figure</w:t>
+      </w:r>
+      <w:r>
+        <w:t xml:space="preserve"> 3f). The first principal axis was </w:t>
+      </w:r>
+      <w:r>
+        <w:t>associated mostly with</w:t>
+      </w:r>
+      <w:r>
+        <w:t xml:space="preserve"> mean watershed slope, snow (</w:t>
+      </w:r>
+      <w:r>
+        <w:t>%</w:t>
+      </w:r>
+      <w:r>
+        <w:t xml:space="preserve"> area &gt; 1000 m) and ice, soil permeability, and other features that vary along elevational gradients, as well as mean elevation itself. Watershed scores along this axis correlated with loadings from one trend, with margina</w:t>
+      </w:r>
+      <w:r>
+        <w:t xml:space="preserve">l significance (p=0.07, </w:t>
+      </w:r>
+      <w:proofErr w:type="spellStart"/>
+      <w:r>
+        <w:t>mult</w:t>
+      </w:r>
+      <w:proofErr w:type="spellEnd"/>
+      <w:r>
+        <w:t>. R</w:t>
       </w:r>
       <w:r>
         <w:rPr>
@@ -3439,232 +3752,56 @@
         <w:t>2</w:t>
       </w:r>
       <w:r>
-        <w:t xml:space="preserve"> (See Appendix </w:t>
-      </w:r>
-      <w:commentRangeEnd w:id="12"/>
+        <w:t xml:space="preserve">=0.14; </w:t>
+      </w:r>
+      <w:r>
+        <w:t>Figure</w:t>
+      </w:r>
+      <w:r>
+        <w:t xml:space="preserve"> 3d). The second principal axis was driven by runoff, base flow, and upstream dams, and correlated with the other tr</w:t>
+      </w:r>
+      <w:r>
+        <w:t xml:space="preserve">end's loadings (p&lt;0.01, </w:t>
+      </w:r>
+      <w:proofErr w:type="spellStart"/>
+      <w:r>
+        <w:t>mult</w:t>
+      </w:r>
+      <w:proofErr w:type="spellEnd"/>
+      <w:r>
+        <w:t>. R</w:t>
+      </w:r>
+      <w:r>
+        <w:rPr>
+          <w:vertAlign w:val="superscript"/>
+        </w:rPr>
+        <w:t>2</w:t>
+      </w:r>
+      <w:r>
+        <w:t xml:space="preserve">=0.35; </w:t>
+      </w:r>
+      <w:r>
+        <w:t>Figure</w:t>
+      </w:r>
+      <w:r>
+        <w:t xml:space="preserve"> 3e). </w:t>
+      </w:r>
+      <w:commentRangeStart w:id="7"/>
+      <w:r>
+        <w:t>Combined, the first two principal axes accounted for 79.4</w:t>
+      </w:r>
+      <w:r>
+        <w:t>%</w:t>
+      </w:r>
+      <w:r>
+        <w:t xml:space="preserve"> of variation across landscape predictors.</w:t>
+      </w:r>
+      <w:commentRangeEnd w:id="7"/>
       <w:r>
         <w:rPr>
           <w:rStyle w:val="CommentReference"/>
         </w:rPr>
-        <w:commentReference w:id="12"/>
-      </w:r>
-      <w:r>
-        <w:t>A.</w:t>
-      </w:r>
-      <w:r>
-        <w:t xml:space="preserve">). The strongest examples of </w:t>
-      </w:r>
-      <w:proofErr w:type="spellStart"/>
-      <w:r>
-        <w:t>T</w:t>
-      </w:r>
-      <w:r>
-        <w:rPr>
-          <w:vertAlign w:val="subscript"/>
-        </w:rPr>
-        <w:t>air</w:t>
-      </w:r>
-      <w:proofErr w:type="spellEnd"/>
-      <w:r>
-        <w:t xml:space="preserve"> </w:t>
-      </w:r>
-      <w:r>
-        <w:t>→</w:t>
-      </w:r>
-      <w:r>
-        <w:t xml:space="preserve"> </w:t>
-      </w:r>
-      <w:proofErr w:type="spellStart"/>
-      <w:r>
-        <w:t>T</w:t>
-      </w:r>
-      <w:r>
-        <w:rPr>
-          <w:vertAlign w:val="subscript"/>
-        </w:rPr>
-        <w:t>water</w:t>
-      </w:r>
-      <w:proofErr w:type="spellEnd"/>
-      <w:r>
-        <w:t xml:space="preserve"> and </w:t>
-      </w:r>
-      <w:proofErr w:type="spellStart"/>
-      <w:r>
-        <w:t>precip</w:t>
-      </w:r>
-      <w:proofErr w:type="spellEnd"/>
-      <w:r>
-        <w:t xml:space="preserve"> </w:t>
-      </w:r>
-      <w:r>
-        <w:t>→</w:t>
-      </w:r>
-      <w:r>
-        <w:t xml:space="preserve"> </w:t>
-      </w:r>
-      <w:proofErr w:type="spellStart"/>
-      <w:r>
-        <w:t>T</w:t>
-      </w:r>
-      <w:r>
-        <w:rPr>
-          <w:vertAlign w:val="subscript"/>
-        </w:rPr>
-        <w:t>water</w:t>
-      </w:r>
-      <w:proofErr w:type="spellEnd"/>
-      <w:r>
-        <w:t xml:space="preserve"> coupling were observed in the Duckabush River, while the weakest examples are from the Elwha River. Both rivers drain glaciers of the Olympic Mountain Range, and both are SD. Among SD rivers, those influenced by dams appear to couple less strongly with </w:t>
-      </w:r>
-      <w:proofErr w:type="spellStart"/>
-      <w:r>
-        <w:t>T</w:t>
-      </w:r>
-      <w:r>
-        <w:rPr>
-          <w:vertAlign w:val="subscript"/>
-        </w:rPr>
-        <w:t>air</w:t>
-      </w:r>
-      <w:proofErr w:type="spellEnd"/>
-      <w:r>
-        <w:t xml:space="preserve"> and </w:t>
-      </w:r>
-      <w:proofErr w:type="spellStart"/>
-      <w:r>
-        <w:t>precip</w:t>
-      </w:r>
-      <w:proofErr w:type="spellEnd"/>
-      <w:r>
-        <w:t>, but more so with snowmelt.</w:t>
-      </w:r>
-    </w:p>
-    <w:p>
-      <w:pPr>
-        <w:spacing w:line="360" w:lineRule="auto"/>
-      </w:pPr>
-    </w:p>
-    <w:p>
-      <w:pPr>
-        <w:spacing w:line="360" w:lineRule="auto"/>
-      </w:pPr>
-      <w:r>
-        <w:t xml:space="preserve">Factor loadings from a constrained, two-trend model each correlated with one of the two dominant, principal axes of variation across landscape predictors, determined by </w:t>
-      </w:r>
-      <w:proofErr w:type="spellStart"/>
-      <w:r>
-        <w:t>PCoA</w:t>
-      </w:r>
-      <w:proofErr w:type="spellEnd"/>
-      <w:r>
-        <w:t xml:space="preserve"> (</w:t>
-      </w:r>
-      <w:r>
-        <w:t>Figure</w:t>
-      </w:r>
-      <w:r>
-        <w:t xml:space="preserve"> 3f). The first principal axis was </w:t>
-      </w:r>
-      <w:del w:id="14" w:author="Daniel Schindler" w:date="2017-05-23T07:04:00Z">
-        <w:r>
-          <w:delText xml:space="preserve">driven </w:delText>
-        </w:r>
-      </w:del>
-      <w:ins w:id="15" w:author="Daniel Schindler" w:date="2017-05-23T07:04:00Z">
-        <w:r>
-          <w:t>associated mostly with</w:t>
-        </w:r>
-      </w:ins>
-      <w:del w:id="16" w:author="Daniel Schindler" w:date="2017-05-23T07:04:00Z">
-        <w:r>
-          <w:delText>by</w:delText>
-        </w:r>
-      </w:del>
-      <w:r>
-        <w:t xml:space="preserve"> mean watershed slope, snow (</w:t>
-      </w:r>
-      <w:r>
-        <w:t>%</w:t>
-      </w:r>
-      <w:r>
-        <w:t xml:space="preserve"> area &gt; 1000 m) and ice, soil permeability, and other features that vary along elevational gradients, as well as mean elevation itself. Watershed</w:t>
-      </w:r>
-      <w:del w:id="17" w:author="Daniel Schindler" w:date="2017-05-23T07:04:00Z">
-        <w:r>
-          <w:delText>'s</w:delText>
-        </w:r>
-      </w:del>
-      <w:r>
-        <w:t xml:space="preserve"> scores along this axis correlated with loadings from one trend, with margina</w:t>
-      </w:r>
-      <w:r>
-        <w:t xml:space="preserve">l significance (p=0.07, </w:t>
-      </w:r>
-      <w:proofErr w:type="spellStart"/>
-      <w:r>
-        <w:t>mult</w:t>
-      </w:r>
-      <w:proofErr w:type="spellEnd"/>
-      <w:r>
-        <w:t>. R</w:t>
-      </w:r>
-      <w:r>
-        <w:rPr>
-          <w:vertAlign w:val="superscript"/>
-        </w:rPr>
-        <w:t>2</w:t>
-      </w:r>
-      <w:r>
-        <w:t xml:space="preserve">=0.14; </w:t>
-      </w:r>
-      <w:r>
-        <w:t>Figure</w:t>
-      </w:r>
-      <w:r>
-        <w:t xml:space="preserve"> 3d). The second principal axis was driven by runoff, base flow, and upstream dams, and correlated with the other tr</w:t>
-      </w:r>
-      <w:r>
-        <w:t xml:space="preserve">end's loadings (p&lt;0.01, </w:t>
-      </w:r>
-      <w:proofErr w:type="spellStart"/>
-      <w:r>
-        <w:t>mult</w:t>
-      </w:r>
-      <w:proofErr w:type="spellEnd"/>
-      <w:r>
-        <w:t>. R</w:t>
-      </w:r>
-      <w:r>
-        <w:rPr>
-          <w:vertAlign w:val="superscript"/>
-        </w:rPr>
-        <w:t>2</w:t>
-      </w:r>
-      <w:r>
-        <w:t xml:space="preserve">=0.35; </w:t>
-      </w:r>
-      <w:r>
-        <w:t>Figure</w:t>
-      </w:r>
-      <w:r>
-        <w:t xml:space="preserve"> 3e). </w:t>
-      </w:r>
-      <w:commentRangeStart w:id="18"/>
-      <w:r>
-        <w:t>Combined, the first two principal axes accounted for 79.4</w:t>
-      </w:r>
-      <w:r>
-        <w:t>%</w:t>
-      </w:r>
-      <w:r>
-        <w:t xml:space="preserve"> of variation across landscape predictors.</w:t>
-      </w:r>
-      <w:commentRangeEnd w:id="18"/>
-      <w:r>
-        <w:rPr>
-          <w:rStyle w:val="CommentReference"/>
-        </w:rPr>
-        <w:commentReference w:id="18"/>
+        <w:commentReference w:id="7"/>
       </w:r>
     </w:p>
     <w:p>
@@ -3682,10 +3819,10 @@
         </w:rPr>
         <w:lastRenderedPageBreak/>
         <w:drawing>
-          <wp:inline distT="0" distB="0" distL="0" distR="0" wp14:anchorId="35DD6287" wp14:editId="09199B68">
-            <wp:extent cx="5710555" cy="7099300"/>
-            <wp:effectExtent l="0" t="0" r="4445" b="6350"/>
-            <wp:docPr id="8" name="Picture 8"/>
+          <wp:inline distT="0" distB="0" distL="0" distR="0" wp14:anchorId="2AECB4D9" wp14:editId="29E2295B">
+            <wp:extent cx="5934710" cy="7599680"/>
+            <wp:effectExtent l="0" t="0" r="8890" b="1270"/>
+            <wp:docPr id="23" name="Picture 23"/>
             <wp:cNvGraphicFramePr>
               <a:graphicFrameLocks xmlns:a="http://schemas.openxmlformats.org/drawingml/2006/main" noChangeAspect="1"/>
             </wp:cNvGraphicFramePr>
@@ -3693,13 +3830,13 @@
               <a:graphicData uri="http://schemas.openxmlformats.org/drawingml/2006/picture">
                 <pic:pic xmlns:pic="http://schemas.openxmlformats.org/drawingml/2006/picture">
                   <pic:nvPicPr>
-                    <pic:cNvPr id="0" name="Picture 8"/>
+                    <pic:cNvPr id="0" name="Picture 1"/>
                     <pic:cNvPicPr>
                       <a:picLocks noChangeAspect="1" noChangeArrowheads="1"/>
                     </pic:cNvPicPr>
                   </pic:nvPicPr>
                   <pic:blipFill>
-                    <a:blip r:embed="rId16">
+                    <a:blip r:embed="rId15">
                       <a:extLst>
                         <a:ext uri="{28A0092B-C50C-407E-A947-70E740481C1C}">
                           <a14:useLocalDpi xmlns:a14="http://schemas.microsoft.com/office/drawing/2010/main" val="0"/>
@@ -3714,7 +3851,7 @@
                   <pic:spPr bwMode="auto">
                     <a:xfrm>
                       <a:off x="0" y="0"/>
-                      <a:ext cx="5710555" cy="7099300"/>
+                      <a:ext cx="5934710" cy="7599680"/>
                     </a:xfrm>
                     <a:prstGeom prst="rect">
                       <a:avLst/>
@@ -3735,12 +3872,23 @@
       <w:pPr>
         <w:spacing w:line="360" w:lineRule="auto"/>
       </w:pPr>
-      <w:r>
-        <w:t xml:space="preserve">Figure 4. </w:t>
-      </w:r>
       <w:proofErr w:type="gramStart"/>
       <w:r>
-        <w:t xml:space="preserve">Relationship between </w:t>
+        <w:t>Figure 4.</w:t>
+      </w:r>
+      <w:proofErr w:type="gramEnd"/>
+      <w:r>
+        <w:t xml:space="preserve"> </w:t>
+      </w:r>
+      <w:proofErr w:type="gramStart"/>
+      <w:r>
+        <w:t>Relationship</w:t>
+      </w:r>
+      <w:r>
+        <w:t>s</w:t>
+      </w:r>
+      <w:r>
+        <w:t xml:space="preserve"> between </w:t>
       </w:r>
       <w:proofErr w:type="spellStart"/>
       <w:r>
@@ -3800,17 +3948,18 @@
         <w:t xml:space="preserve"> coupling</w:t>
       </w:r>
       <w:r>
+        <w:t xml:space="preserve"> per month</w:t>
+      </w:r>
+      <w:r>
         <w:t>.</w:t>
       </w:r>
       <w:proofErr w:type="gramEnd"/>
       <w:r>
-        <w:t xml:space="preserve"> Both axes are expressed per 1</w:t>
-      </w:r>
-      <w:r>
-        <w:t>°</w:t>
-      </w:r>
-      <w:r>
-        <w:t xml:space="preserve">C change in </w:t>
+        <w:t xml:space="preserve"> The red quadrant designates proportionality between all three variables, the blue inverse proportionality between each </w:t>
+      </w:r>
+      <w:r>
+        <w:lastRenderedPageBreak/>
+        <w:t xml:space="preserve">response and </w:t>
       </w:r>
       <w:proofErr w:type="spellStart"/>
       <w:r>
@@ -3824,43 +3973,30 @@
       </w:r>
       <w:proofErr w:type="spellEnd"/>
       <w:r>
-        <w:t xml:space="preserve">. The red quadrant designates proportionality between all three variables, the blue inverse proportionality between each response and </w:t>
-      </w:r>
-      <w:proofErr w:type="spellStart"/>
-      <w:r>
-        <w:t>T</w:t>
-      </w:r>
-      <w:r>
-        <w:rPr>
-          <w:vertAlign w:val="subscript"/>
-        </w:rPr>
-        <w:t>air</w:t>
-      </w:r>
-      <w:proofErr w:type="spellEnd"/>
-      <w:r>
-        <w:t xml:space="preserve">. Regression lines indicate slopes significant at </w:t>
-      </w:r>
-      <w:r>
-        <w:t>alpha=0</w:t>
-      </w:r>
-      <w:commentRangeStart w:id="19"/>
+        <w:t xml:space="preserve">. </w:t>
+      </w:r>
+      <w:r>
+        <w:t xml:space="preserve">Coupling = effect size, based on proportionality at each time point. </w:t>
+      </w:r>
+      <w:r>
+        <w:t>Regression line</w:t>
+      </w:r>
+      <w:r>
+        <w:t xml:space="preserve"> indicate</w:t>
+      </w:r>
+      <w:r>
+        <w:t>s slope</w:t>
+      </w:r>
+      <w:r>
+        <w:t xml:space="preserve"> significant at </w:t>
+      </w:r>
+      <w:r>
+        <w:t>alpha=0.05</w:t>
+      </w:r>
       <w:r>
         <w:t>.</w:t>
       </w:r>
-      <w:commentRangeEnd w:id="19"/>
-      <w:r>
-        <w:rPr>
-          <w:rStyle w:val="CommentReference"/>
-        </w:rPr>
-        <w:commentReference w:id="19"/>
-      </w:r>
-      <w:r>
-        <w:t>05</w:t>
-      </w:r>
-      <w:r>
-        <w:t>.</w:t>
-      </w:r>
-      <w:ins w:id="20" w:author="Daniel Schindler" w:date="2017-05-23T06:28:00Z">
+      <w:ins w:id="8" w:author="Daniel Schindler" w:date="2017-05-23T06:28:00Z">
         <w:r>
           <w:t xml:space="preserve"> </w:t>
         </w:r>
@@ -3904,7 +4040,12 @@
       </w:r>
       <w:proofErr w:type="spellEnd"/>
       <w:r>
-        <w:t xml:space="preserve"> and Q, we performed an additional DFA with Q as the response. </w:t>
+        <w:t xml:space="preserve"> and Q, we perf</w:t>
+      </w:r>
+      <w:bookmarkStart w:id="9" w:name="_GoBack"/>
+      <w:bookmarkEnd w:id="9"/>
+      <w:r>
+        <w:t xml:space="preserve">ormed an additional DFA with Q as the response. </w:t>
       </w:r>
       <w:proofErr w:type="spellStart"/>
       <w:r>
@@ -4324,7 +4465,7 @@
       <w:pPr>
         <w:spacing w:line="360" w:lineRule="auto"/>
       </w:pPr>
-      <w:commentRangeStart w:id="21"/>
+      <w:commentRangeStart w:id="10"/>
       <w:r>
         <w:t xml:space="preserve">The effects of climate on </w:t>
       </w:r>
@@ -4380,7 +4521,11 @@
         <w:t>%</w:t>
       </w:r>
       <w:r>
-        <w:t xml:space="preserve"> magnitude. However, some rivers only weakly tracked </w:t>
+        <w:t xml:space="preserve"> </w:t>
+      </w:r>
+      <w:r>
+        <w:lastRenderedPageBreak/>
+        <w:t xml:space="preserve">magnitude. However, some rivers only weakly tracked </w:t>
       </w:r>
       <w:proofErr w:type="spellStart"/>
       <w:r>
@@ -4402,12 +4547,12 @@
       <w:r>
         <w:t xml:space="preserve"> 3f). </w:t>
       </w:r>
-      <w:commentRangeEnd w:id="21"/>
+      <w:commentRangeEnd w:id="10"/>
       <w:r>
         <w:rPr>
           <w:rStyle w:val="CommentReference"/>
         </w:rPr>
-        <w:commentReference w:id="21"/>
+        <w:commentReference w:id="10"/>
       </w:r>
       <w:r>
         <w:t xml:space="preserve"> </w:t>
@@ -4638,11 +4783,11 @@
       <w:proofErr w:type="spellEnd"/>
       <w:proofErr w:type="gramEnd"/>
       <w:r>
-        <w:t xml:space="preserve">), and here confounded with many additional variables. Omitting all obstructed sites from Figure 3a, it would appear that no trend exists, yet we believe such omission is unwarranted. If the presence of reservoirs negated the influence of other factors, there would be no separation in coupling between obstructed sites of different river classes. Furthermore, though cold, </w:t>
+        <w:t xml:space="preserve">), and here confounded with many additional variables. Omitting all obstructed sites from Figure 3a, it would appear that no trend exists, yet we believe such omission is </w:t>
       </w:r>
       <w:r>
         <w:lastRenderedPageBreak/>
-        <w:t xml:space="preserve">hypolimnetic outflow should be expected to buffer </w:t>
+        <w:t xml:space="preserve">unwarranted. If the presence of reservoirs negated the influence of other factors, there would be no separation in coupling between obstructed sites of different river classes. Furthermore, though cold, hypolimnetic outflow should be expected to buffer </w:t>
       </w:r>
       <w:proofErr w:type="spellStart"/>
       <w:r>
@@ -4876,7 +5021,7 @@
       <w:r>
         <w:t xml:space="preserve"> by influencing residence time and evaporative cooling (via </w:t>
       </w:r>
-      <w:commentRangeStart w:id="22"/>
+      <w:commentRangeStart w:id="11"/>
       <w:r>
         <w:t>turbulence</w:t>
       </w:r>
@@ -4889,39 +5034,43 @@
       <w:r>
         <w:t>caissie2006thermal</w:t>
       </w:r>
-      <w:commentRangeEnd w:id="22"/>
+      <w:commentRangeEnd w:id="11"/>
       <w:r>
         <w:rPr>
           <w:rStyle w:val="CommentReference"/>
         </w:rPr>
-        <w:commentReference w:id="22"/>
+        <w:commentReference w:id="11"/>
       </w:r>
       <w:r>
         <w:t xml:space="preserve">). High slope and elevation are also associated with lower-order tributaries, and thus </w:t>
       </w:r>
-      <w:commentRangeStart w:id="23"/>
+      <w:commentRangeStart w:id="12"/>
       <w:r>
         <w:t xml:space="preserve">lower heat capacity. </w:t>
       </w:r>
-      <w:commentRangeEnd w:id="23"/>
+      <w:commentRangeEnd w:id="12"/>
       <w:r>
         <w:rPr>
           <w:rStyle w:val="CommentReference"/>
         </w:rPr>
-        <w:commentReference w:id="23"/>
-      </w:r>
-    </w:p>
-    <w:p>
-      <w:pPr>
-        <w:spacing w:line="360" w:lineRule="auto"/>
-      </w:pPr>
-    </w:p>
-    <w:p>
-      <w:pPr>
-        <w:spacing w:line="360" w:lineRule="auto"/>
-      </w:pPr>
-      <w:r>
-        <w:t xml:space="preserve">Though higher-elevation watersheds will always produce colder water, independent of the influence of ice and snow, it can be expected that RS and SD rivers will grow more similar to RD as regional temperatures warm and glaciers decline. That is to say, formerly reliably cold-water rivers and associated habitats may see increases in both summer and winter average temperatures, as well as higher variability from year to year. The Elwha in particular may slip from its current state of high resistance to seasonal climatic changes. We tested for changes in mean and variance of </w:t>
+        <w:commentReference w:id="12"/>
+      </w:r>
+    </w:p>
+    <w:p>
+      <w:pPr>
+        <w:spacing w:line="360" w:lineRule="auto"/>
+      </w:pPr>
+    </w:p>
+    <w:p>
+      <w:pPr>
+        <w:spacing w:line="360" w:lineRule="auto"/>
+      </w:pPr>
+      <w:r>
+        <w:t xml:space="preserve">Though higher-elevation watersheds will always produce colder water, independent of the influence of ice and snow, it can be expected that RS and SD rivers will grow more similar to RD as regional temperatures warm and glaciers decline. That is to say, formerly reliably cold-water rivers and associated habitats may see increases in both summer and winter average temperatures, as well as higher variability from year to year. The Elwha in particular may slip from its current state of high </w:t>
+      </w:r>
+      <w:r>
+        <w:lastRenderedPageBreak/>
+        <w:t xml:space="preserve">resistance to seasonal climatic changes. We tested for changes in mean and variance of </w:t>
       </w:r>
       <w:proofErr w:type="spellStart"/>
       <w:r>
@@ -4988,264 +5137,258 @@
         <w:spacing w:line="360" w:lineRule="auto"/>
       </w:pPr>
       <w:r>
+        <w:t xml:space="preserve">In addition to the most parsimonious DFA, we fit a simplified model, designed to focus on what variation in </w:t>
+      </w:r>
+      <w:proofErr w:type="spellStart"/>
+      <w:r>
+        <w:t>T</w:t>
+      </w:r>
+      <w:r>
+        <w:rPr>
+          <w:vertAlign w:val="subscript"/>
+        </w:rPr>
+        <w:t>water</w:t>
+      </w:r>
+      <w:proofErr w:type="spellEnd"/>
+      <w:r>
+        <w:t xml:space="preserve"> could be explained by landscape predictors. </w:t>
+      </w:r>
+      <w:commentRangeStart w:id="13"/>
+      <w:r>
+        <w:t>The two trends of this model represent additional drivers responsible for structuring water temperature across some or all of the 24 sites included in the analysis</w:t>
+      </w:r>
+      <w:r>
+        <w:t xml:space="preserve"> (Figure A6)</w:t>
+      </w:r>
+      <w:r>
+        <w:t xml:space="preserve">. </w:t>
+      </w:r>
+      <w:r>
+        <w:t>W</w:t>
+      </w:r>
+      <w:r>
+        <w:t xml:space="preserve">e found elevation to be one of the dominant determinants of </w:t>
+      </w:r>
+      <w:proofErr w:type="spellStart"/>
+      <w:r>
+        <w:t>T</w:t>
+      </w:r>
+      <w:r>
+        <w:rPr>
+          <w:vertAlign w:val="subscript"/>
+        </w:rPr>
+        <w:t>air</w:t>
+      </w:r>
+      <w:proofErr w:type="spellEnd"/>
+      <w:r>
+        <w:t xml:space="preserve"> </w:t>
+      </w:r>
+      <w:r>
+        <w:t>→</w:t>
+      </w:r>
+      <w:r>
+        <w:t xml:space="preserve"> </w:t>
+      </w:r>
+      <w:proofErr w:type="spellStart"/>
+      <w:r>
+        <w:t>T</w:t>
+      </w:r>
+      <w:r>
+        <w:rPr>
+          <w:vertAlign w:val="subscript"/>
+        </w:rPr>
+        <w:t>water</w:t>
+      </w:r>
+      <w:proofErr w:type="spellEnd"/>
+      <w:r>
+        <w:t xml:space="preserve"> and </w:t>
+      </w:r>
+      <w:proofErr w:type="spellStart"/>
+      <w:r>
+        <w:t>precip</w:t>
+      </w:r>
+      <w:proofErr w:type="spellEnd"/>
+      <w:r>
+        <w:t xml:space="preserve">. </w:t>
+      </w:r>
+      <w:r>
+        <w:t>→</w:t>
+      </w:r>
+      <w:r>
+        <w:t xml:space="preserve"> </w:t>
+      </w:r>
+      <w:proofErr w:type="spellStart"/>
+      <w:r>
+        <w:t>T</w:t>
+      </w:r>
+      <w:r>
+        <w:rPr>
+          <w:vertAlign w:val="subscript"/>
+        </w:rPr>
+        <w:t>water</w:t>
+      </w:r>
+      <w:proofErr w:type="spellEnd"/>
+      <w:r>
+        <w:t xml:space="preserve"> coupling</w:t>
+      </w:r>
+      <w:r>
+        <w:t>. Higher loading on shared trend 1 is associated with systems with higher elevation, snow and ice melt, and slope, as well as lower permeability of soils (Figure 3f).</w:t>
+      </w:r>
+      <w:r>
+        <w:t xml:space="preserve"> </w:t>
+      </w:r>
+      <w:r>
+        <w:t xml:space="preserve">Dams (reservoirs) and BFI (essentially groundwater </w:t>
+      </w:r>
+      <w:r>
+        <w:t xml:space="preserve">and reservoir </w:t>
+      </w:r>
+      <w:r>
+        <w:t>contribution) were also m</w:t>
+      </w:r>
+      <w:r>
+        <w:t xml:space="preserve">ajor components of variation in </w:t>
+      </w:r>
+      <w:r>
+        <w:t>coupling</w:t>
+      </w:r>
+      <w:r>
+        <w:t xml:space="preserve">, along with water table depth. </w:t>
+      </w:r>
+      <w:r>
+        <w:t>Groundwater, being insulated from the air, maintains relatively constant temperatures throughout the year, particular if it is deep underground.</w:t>
+      </w:r>
+      <w:r>
+        <w:t xml:space="preserve"> These additional sources of flow are expressed by shared trend 2.</w:t>
+      </w:r>
+      <w:commentRangeEnd w:id="13"/>
+      <w:r>
+        <w:rPr>
+          <w:rStyle w:val="CommentReference"/>
+        </w:rPr>
+        <w:commentReference w:id="13"/>
+      </w:r>
+    </w:p>
+    <w:p>
+      <w:pPr>
+        <w:spacing w:line="360" w:lineRule="auto"/>
+      </w:pPr>
+    </w:p>
+    <w:p>
+      <w:pPr>
+        <w:spacing w:line="360" w:lineRule="auto"/>
+      </w:pPr>
+      <w:r>
+        <w:t>The relationship between climate and river temperature is further influenced by the interaction of discharge, and the fates of rivers in the Puget Sound watershed can be best understood by examining these factors in combination (</w:t>
+      </w:r>
+      <w:r>
+        <w:t>Figure</w:t>
+      </w:r>
+      <w:r>
+        <w:t xml:space="preserve"> 4). Whether rain-, both-, or snow-dominated, all rivers appear to take on RD characteristics in winter, when the effects of ice lay </w:t>
+      </w:r>
+      <w:r>
+        <w:t>dormant</w:t>
+      </w:r>
+      <w:r>
+        <w:t xml:space="preserve">. As a result, warmer winters should on average yield warmer rivers and higher flow (less precipitation bound in ice). The critical differences between river classes play out in spring and summer, and it's during these months that future perturbations due to changing climate may be felt most acutely. For example, warmer Aprils on average produced colder water at 9 out of 15 RS and SD sites. Projected reductions in snowpack for the </w:t>
+      </w:r>
+      <w:r>
+        <w:t>Puget Sound region (</w:t>
+      </w:r>
+      <w:r>
+        <w:t>stewart2005changes</w:t>
+      </w:r>
+      <w:proofErr w:type="gramStart"/>
+      <w:r>
+        <w:t>,</w:t>
+      </w:r>
+      <w:r>
+        <w:t>hamlet2013overview</w:t>
+      </w:r>
+      <w:proofErr w:type="gramEnd"/>
+      <w:r>
+        <w:t>)</w:t>
+      </w:r>
+      <w:r>
+        <w:t xml:space="preserve"> can therefore be expected to fundamentally alter the responses of currently snow-influenced rivers to yearly variation in spring temperature</w:t>
+      </w:r>
+      <w:r>
+        <w:t xml:space="preserve"> over the long term</w:t>
+      </w:r>
+      <w:r>
+        <w:t xml:space="preserve">. </w:t>
+      </w:r>
+      <w:r>
+        <w:t>In</w:t>
+      </w:r>
+      <w:r>
+        <w:t xml:space="preserve"> the next 100 years, c</w:t>
+      </w:r>
+      <w:r>
+        <w:t>hanges can be expected for rivers that now receive the temperature-buffering effect of glacial runoff. Glaciers continue to decline across North America, with glacial ice across Western Canada projected to decline by 70</w:t>
+      </w:r>
+      <w:r>
+        <w:t>%</w:t>
+      </w:r>
+      <w:r>
+        <w:t xml:space="preserve"> from 2005 to 2100 (clarke2015projected)</w:t>
+      </w:r>
+      <w:r>
+        <w:t>, and only 3 of 13 examined North Cascades glaciers expected to survive the current climate (</w:t>
+      </w:r>
+      <w:r>
+        <w:t>pelto2010forecasting</w:t>
+      </w:r>
+      <w:r>
+        <w:t>)</w:t>
+      </w:r>
+      <w:r>
+        <w:t>.</w:t>
+      </w:r>
+    </w:p>
+    <w:p>
+      <w:pPr>
+        <w:spacing w:line="360" w:lineRule="auto"/>
+      </w:pPr>
+    </w:p>
+    <w:p>
+      <w:pPr>
+        <w:spacing w:line="360" w:lineRule="auto"/>
+        <w:rPr>
+          <w:b/>
+        </w:rPr>
+      </w:pPr>
+      <w:r>
+        <w:rPr>
+          <w:b/>
+        </w:rPr>
+        <w:t>Conclusion</w:t>
+      </w:r>
+    </w:p>
+    <w:p>
+      <w:pPr>
+        <w:spacing w:line="360" w:lineRule="auto"/>
+      </w:pPr>
+    </w:p>
+    <w:p>
+      <w:pPr>
+        <w:spacing w:line="360" w:lineRule="auto"/>
+      </w:pPr>
+      <w:r>
         <w:lastRenderedPageBreak/>
-        <w:t xml:space="preserve">In addition to the most parsimonious DFA, we fit a simplified model, designed to focus on what variation in </w:t>
-      </w:r>
-      <w:proofErr w:type="spellStart"/>
-      <w:r>
-        <w:t>T</w:t>
-      </w:r>
-      <w:r>
-        <w:rPr>
-          <w:vertAlign w:val="subscript"/>
-        </w:rPr>
-        <w:t>water</w:t>
-      </w:r>
-      <w:proofErr w:type="spellEnd"/>
-      <w:r>
-        <w:t xml:space="preserve"> could be explained by landscape predictors. </w:t>
-      </w:r>
-      <w:commentRangeStart w:id="24"/>
-      <w:r>
-        <w:t>The two trends of this model represent additional drivers responsible for structuring water temperature across some or all of the 24 sites included in the analysis</w:t>
-      </w:r>
-      <w:r>
-        <w:t xml:space="preserve"> (Figure A6)</w:t>
-      </w:r>
-      <w:r>
-        <w:t xml:space="preserve">. </w:t>
-      </w:r>
-      <w:r>
-        <w:t>W</w:t>
-      </w:r>
-      <w:r>
-        <w:t xml:space="preserve">e found elevation to be one of the dominant determinants of </w:t>
-      </w:r>
-      <w:proofErr w:type="spellStart"/>
-      <w:r>
-        <w:t>T</w:t>
-      </w:r>
-      <w:r>
-        <w:rPr>
-          <w:vertAlign w:val="subscript"/>
-        </w:rPr>
-        <w:t>air</w:t>
-      </w:r>
-      <w:proofErr w:type="spellEnd"/>
-      <w:r>
-        <w:t xml:space="preserve"> </w:t>
-      </w:r>
-      <w:r>
-        <w:t>→</w:t>
-      </w:r>
-      <w:r>
-        <w:t xml:space="preserve"> </w:t>
-      </w:r>
-      <w:proofErr w:type="spellStart"/>
-      <w:r>
-        <w:t>T</w:t>
-      </w:r>
-      <w:r>
-        <w:rPr>
-          <w:vertAlign w:val="subscript"/>
-        </w:rPr>
-        <w:t>water</w:t>
-      </w:r>
-      <w:proofErr w:type="spellEnd"/>
-      <w:r>
-        <w:t xml:space="preserve"> and </w:t>
-      </w:r>
-      <w:proofErr w:type="spellStart"/>
-      <w:r>
-        <w:t>precip</w:t>
-      </w:r>
-      <w:proofErr w:type="spellEnd"/>
-      <w:r>
-        <w:t xml:space="preserve">. </w:t>
-      </w:r>
-      <w:r>
-        <w:t>→</w:t>
-      </w:r>
-      <w:r>
-        <w:t xml:space="preserve"> </w:t>
-      </w:r>
-      <w:proofErr w:type="spellStart"/>
-      <w:r>
-        <w:t>T</w:t>
-      </w:r>
-      <w:r>
-        <w:rPr>
-          <w:vertAlign w:val="subscript"/>
-        </w:rPr>
-        <w:t>water</w:t>
-      </w:r>
-      <w:proofErr w:type="spellEnd"/>
-      <w:r>
-        <w:t xml:space="preserve"> coupling</w:t>
-      </w:r>
-      <w:r>
-        <w:t>. Higher loading on shared trend 1 is associated with systems with higher elevation, snow and ice melt, and slope, as well as lower permeability of soils (Figure 3f).</w:t>
-      </w:r>
-      <w:r>
-        <w:t xml:space="preserve"> </w:t>
-      </w:r>
-      <w:r>
-        <w:t xml:space="preserve">Dams (reservoirs) and BFI (essentially groundwater </w:t>
-      </w:r>
-      <w:r>
-        <w:t xml:space="preserve">and reservoir </w:t>
-      </w:r>
-      <w:r>
-        <w:t>contribution) were also m</w:t>
-      </w:r>
-      <w:r>
-        <w:t xml:space="preserve">ajor components of variation in </w:t>
-      </w:r>
-      <w:r>
-        <w:t>coupling</w:t>
-      </w:r>
-      <w:r>
-        <w:t xml:space="preserve">, along with water table depth. </w:t>
-      </w:r>
-      <w:r>
-        <w:t>Groundwater, being insulated from the air, maintains relatively constant temperatures throughout the year, particular if it is deep underground.</w:t>
-      </w:r>
-      <w:r>
-        <w:t xml:space="preserve"> These additional sources of flow are expressed by shared trend 2.</w:t>
-      </w:r>
-      <w:commentRangeEnd w:id="24"/>
+        <w:t xml:space="preserve">Temperature regimes across the rivers of the Puget Sound watershed are structured by a combination of climatic drivers at the regional scale, and geophysical drivers at watershed scales. In the absence of snow and ice, river temperature is closely coupled to that of the surrounding air, </w:t>
+      </w:r>
+      <w:commentRangeStart w:id="14"/>
+      <w:r>
+        <w:t>while discharge contributions from snowmelt and glacial runoff can dampen or even reverse this coupling in spring and summer, particu</w:t>
+      </w:r>
+      <w:commentRangeEnd w:id="14"/>
       <w:r>
         <w:rPr>
           <w:rStyle w:val="CommentReference"/>
         </w:rPr>
-        <w:commentReference w:id="24"/>
-      </w:r>
-    </w:p>
-    <w:p>
-      <w:pPr>
-        <w:spacing w:line="360" w:lineRule="auto"/>
-      </w:pPr>
-    </w:p>
-    <w:p>
-      <w:pPr>
-        <w:spacing w:line="360" w:lineRule="auto"/>
-      </w:pPr>
-      <w:r>
-        <w:t>The relationship between climate and river temperature is further influenced by the interaction of discharge, and the fates of rivers in the Puget Sound watershed can be best understood by examining these factors in combination (</w:t>
-      </w:r>
-      <w:r>
-        <w:t>Figure</w:t>
-      </w:r>
-      <w:r>
-        <w:t xml:space="preserve"> 4). Whether rain-, both-, or snow-dominated, all rivers appear to take on RD characteristics in winter, when the effects of ice lay </w:t>
-      </w:r>
-      <w:r>
-        <w:t>dormant</w:t>
-      </w:r>
-      <w:r>
-        <w:t xml:space="preserve">. As a result, warmer winters should on average yield warmer rivers and higher flow (less precipitation bound in ice). The critical differences between river classes play out in spring and summer, and it's during these months that future perturbations due to changing climate may be felt most acutely. For example, warmer Aprils on average produced colder water at 9 out of 15 RS and SD sites. Projected reductions in snowpack for the </w:t>
-      </w:r>
-      <w:r>
-        <w:t>Puget Sound region (</w:t>
-      </w:r>
-      <w:r>
-        <w:t>stewart2005changes</w:t>
-      </w:r>
-      <w:proofErr w:type="gramStart"/>
-      <w:r>
-        <w:t>,</w:t>
-      </w:r>
-      <w:r>
-        <w:t>hamlet2013overview</w:t>
-      </w:r>
-      <w:proofErr w:type="gramEnd"/>
-      <w:r>
-        <w:t>)</w:t>
-      </w:r>
-      <w:r>
-        <w:t xml:space="preserve"> can therefore be expected to fundamentally alter the responses of currently snow-influenced rivers to yearly variation in spring temperature</w:t>
-      </w:r>
-      <w:r>
-        <w:t xml:space="preserve"> over the long term</w:t>
-      </w:r>
-      <w:r>
-        <w:t xml:space="preserve">. </w:t>
-      </w:r>
-      <w:r>
-        <w:t>In</w:t>
-      </w:r>
-      <w:r>
-        <w:t xml:space="preserve"> the next 100 years, c</w:t>
-      </w:r>
-      <w:r>
-        <w:t>hanges can be expected for rivers that now receive the temperature-buffering effect of glacial runoff. Glaciers continue to decline across North America, with glacial ice across Western Canada projected to decline by 70</w:t>
-      </w:r>
-      <w:r>
-        <w:t>%</w:t>
-      </w:r>
-      <w:r>
-        <w:t xml:space="preserve"> from 2005 to 2100 (clarke2015projected)</w:t>
-      </w:r>
-      <w:r>
-        <w:t>, and only 3 of 13 examined North Cascades glaciers expected to survive the current climate (</w:t>
-      </w:r>
-      <w:r>
-        <w:t>pelto2010forecasting</w:t>
-      </w:r>
-      <w:r>
-        <w:t>)</w:t>
-      </w:r>
-      <w:r>
-        <w:t>.</w:t>
-      </w:r>
-      <w:bookmarkStart w:id="25" w:name="_GoBack"/>
-      <w:bookmarkEnd w:id="25"/>
-    </w:p>
-    <w:p>
-      <w:pPr>
-        <w:spacing w:line="360" w:lineRule="auto"/>
-      </w:pPr>
-    </w:p>
-    <w:p>
-      <w:pPr>
-        <w:spacing w:line="360" w:lineRule="auto"/>
-        <w:rPr>
-          <w:b/>
-        </w:rPr>
-      </w:pPr>
-      <w:r>
-        <w:rPr>
-          <w:b/>
-        </w:rPr>
-        <w:t>Conclusion</w:t>
-      </w:r>
-    </w:p>
-    <w:p>
-      <w:pPr>
-        <w:spacing w:line="360" w:lineRule="auto"/>
-      </w:pPr>
-    </w:p>
-    <w:p>
-      <w:pPr>
-        <w:spacing w:line="360" w:lineRule="auto"/>
-      </w:pPr>
-      <w:r>
-        <w:t xml:space="preserve">Temperature regimes across the rivers of the Puget Sound watershed are structured by a combination of climatic drivers at the regional scale, and geophysical drivers at watershed scales. In the absence of snow and ice, river temperature is closely coupled to that of the surrounding air, </w:t>
-      </w:r>
-      <w:commentRangeStart w:id="26"/>
-      <w:r>
-        <w:t xml:space="preserve">while discharge </w:t>
-      </w:r>
-      <w:r>
-        <w:lastRenderedPageBreak/>
-        <w:t>contributions from snowmelt and glacial runoff can dampen or even reverse this coupling in spring and summer, particu</w:t>
-      </w:r>
-      <w:commentRangeEnd w:id="26"/>
-      <w:r>
-        <w:rPr>
-          <w:rStyle w:val="CommentReference"/>
-        </w:rPr>
-        <w:commentReference w:id="26"/>
+        <w:commentReference w:id="14"/>
       </w:r>
       <w:r>
         <w:t xml:space="preserve">larly where hypolimnetic-release reservoirs augment downstream cooling. In some cases, </w:t>
@@ -5326,7 +5469,7 @@
                     </pic:cNvPicPr>
                   </pic:nvPicPr>
                   <pic:blipFill>
-                    <a:blip r:embed="rId17">
+                    <a:blip r:embed="rId16">
                       <a:extLst>
                         <a:ext uri="{28A0092B-C50C-407E-A947-70E740481C1C}">
                           <a14:useLocalDpi xmlns:a14="http://schemas.microsoft.com/office/drawing/2010/main" val="0"/>
@@ -5385,7 +5528,7 @@
                     </pic:cNvPicPr>
                   </pic:nvPicPr>
                   <pic:blipFill>
-                    <a:blip r:embed="rId18">
+                    <a:blip r:embed="rId17">
                       <a:extLst>
                         <a:ext uri="{28A0092B-C50C-407E-A947-70E740481C1C}">
                           <a14:useLocalDpi xmlns:a14="http://schemas.microsoft.com/office/drawing/2010/main" val="0"/>
@@ -5444,7 +5587,7 @@
                     </pic:cNvPicPr>
                   </pic:nvPicPr>
                   <pic:blipFill>
-                    <a:blip r:embed="rId19">
+                    <a:blip r:embed="rId18">
                       <a:extLst>
                         <a:ext uri="{28A0092B-C50C-407E-A947-70E740481C1C}">
                           <a14:useLocalDpi xmlns:a14="http://schemas.microsoft.com/office/drawing/2010/main" val="0"/>
@@ -5503,7 +5646,7 @@
                     </pic:cNvPicPr>
                   </pic:nvPicPr>
                   <pic:blipFill>
-                    <a:blip r:embed="rId20">
+                    <a:blip r:embed="rId19">
                       <a:extLst>
                         <a:ext uri="{28A0092B-C50C-407E-A947-70E740481C1C}">
                           <a14:useLocalDpi xmlns:a14="http://schemas.microsoft.com/office/drawing/2010/main" val="0"/>
@@ -5846,7 +5989,7 @@
                     </pic:cNvPicPr>
                   </pic:nvPicPr>
                   <pic:blipFill>
-                    <a:blip r:embed="rId21">
+                    <a:blip r:embed="rId20">
                       <a:extLst>
                         <a:ext uri="{28A0092B-C50C-407E-A947-70E740481C1C}">
                           <a14:useLocalDpi xmlns:a14="http://schemas.microsoft.com/office/drawing/2010/main" val="0"/>
@@ -5904,7 +6047,7 @@
                     </pic:cNvPicPr>
                   </pic:nvPicPr>
                   <pic:blipFill>
-                    <a:blip r:embed="rId22">
+                    <a:blip r:embed="rId21">
                       <a:extLst>
                         <a:ext uri="{28A0092B-C50C-407E-A947-70E740481C1C}">
                           <a14:useLocalDpi xmlns:a14="http://schemas.microsoft.com/office/drawing/2010/main" val="0"/>
@@ -5963,7 +6106,7 @@
                     </pic:cNvPicPr>
                   </pic:nvPicPr>
                   <pic:blipFill>
-                    <a:blip r:embed="rId23">
+                    <a:blip r:embed="rId22">
                       <a:extLst>
                         <a:ext uri="{28A0092B-C50C-407E-A947-70E740481C1C}">
                           <a14:useLocalDpi xmlns:a14="http://schemas.microsoft.com/office/drawing/2010/main" val="0"/>
@@ -6029,7 +6172,7 @@
                     </pic:cNvPicPr>
                   </pic:nvPicPr>
                   <pic:blipFill>
-                    <a:blip r:embed="rId24">
+                    <a:blip r:embed="rId23">
                       <a:extLst>
                         <a:ext uri="{28A0092B-C50C-407E-A947-70E740481C1C}">
                           <a14:useLocalDpi xmlns:a14="http://schemas.microsoft.com/office/drawing/2010/main" val="0"/>
@@ -6088,7 +6231,7 @@
                     </pic:cNvPicPr>
                   </pic:nvPicPr>
                   <pic:blipFill>
-                    <a:blip r:embed="rId25">
+                    <a:blip r:embed="rId24">
                       <a:extLst>
                         <a:ext uri="{28A0092B-C50C-407E-A947-70E740481C1C}">
                           <a14:useLocalDpi xmlns:a14="http://schemas.microsoft.com/office/drawing/2010/main" val="0"/>
@@ -6168,7 +6311,7 @@
                     </pic:cNvPicPr>
                   </pic:nvPicPr>
                   <pic:blipFill>
-                    <a:blip r:embed="rId26">
+                    <a:blip r:embed="rId25">
                       <a:extLst>
                         <a:ext uri="{28A0092B-C50C-407E-A947-70E740481C1C}">
                           <a14:useLocalDpi xmlns:a14="http://schemas.microsoft.com/office/drawing/2010/main" val="0"/>
@@ -6240,7 +6383,7 @@
                     </pic:cNvPicPr>
                   </pic:nvPicPr>
                   <pic:blipFill>
-                    <a:blip r:embed="rId27">
+                    <a:blip r:embed="rId26">
                       <a:extLst>
                         <a:ext uri="{28A0092B-C50C-407E-A947-70E740481C1C}">
                           <a14:useLocalDpi xmlns:a14="http://schemas.microsoft.com/office/drawing/2010/main" val="0"/>
@@ -6409,7 +6552,7 @@
                     </pic:cNvPicPr>
                   </pic:nvPicPr>
                   <pic:blipFill>
-                    <a:blip r:embed="rId28">
+                    <a:blip r:embed="rId27">
                       <a:extLst>
                         <a:ext uri="{28A0092B-C50C-407E-A947-70E740481C1C}">
                           <a14:useLocalDpi xmlns:a14="http://schemas.microsoft.com/office/drawing/2010/main" val="0"/>
@@ -6513,7 +6656,7 @@
                     </pic:cNvPicPr>
                   </pic:nvPicPr>
                   <pic:blipFill>
-                    <a:blip r:embed="rId29">
+                    <a:blip r:embed="rId28">
                       <a:extLst>
                         <a:ext uri="{28A0092B-C50C-407E-A947-70E740481C1C}">
                           <a14:useLocalDpi xmlns:a14="http://schemas.microsoft.com/office/drawing/2010/main" val="0"/>
@@ -6572,7 +6715,7 @@
                     </pic:cNvPicPr>
                   </pic:nvPicPr>
                   <pic:blipFill>
-                    <a:blip r:embed="rId30">
+                    <a:blip r:embed="rId29">
                       <a:extLst>
                         <a:ext uri="{28A0092B-C50C-407E-A947-70E740481C1C}">
                           <a14:useLocalDpi xmlns:a14="http://schemas.microsoft.com/office/drawing/2010/main" val="0"/>
@@ -6926,7 +7069,7 @@
       </w:r>
     </w:p>
   </w:comment>
-  <w:comment w:id="5" w:author="Gordon Holtgrieve" w:date="2017-05-21T15:19:00Z" w:initials="GWH">
+  <w:comment w:id="5" w:author="Gordon Holtgrieve" w:date="2017-05-27T16:09:00Z" w:initials="GWH">
     <w:p>
       <w:pPr>
         <w:pStyle w:val="CommentText"/>
@@ -6938,40 +7081,56 @@
         <w:annotationRef/>
       </w:r>
       <w:r>
-        <w:t xml:space="preserve">Better to say this is a simplification of </w:t>
-      </w:r>
-      <w:proofErr w:type="spellStart"/>
-      <w:r>
-        <w:t>Leidermann</w:t>
-      </w:r>
-      <w:proofErr w:type="spellEnd"/>
-      <w:r>
-        <w:t>/</w:t>
-      </w:r>
-      <w:proofErr w:type="spellStart"/>
-      <w:r>
-        <w:t>Olden’s</w:t>
-      </w:r>
-      <w:proofErr w:type="spellEnd"/>
-      <w:r>
-        <w:t xml:space="preserve"> scheme?  I think you need to link your method of classification to the Olden paper, which actually looked at the hydrologic regimes directly. This will let you establish they are in fact different hydrologically. </w:t>
-      </w:r>
-    </w:p>
+        <w:t>Start with a couple statements about model fit and variance explained. How much of the variance was explained by the D term vs. the Z term?</w:t>
+      </w:r>
+    </w:p>
+  </w:comment>
+  <w:comment w:id="6" w:author="Daniel Schindler" w:date="2017-05-23T07:03:00Z" w:initials="DS">
     <w:p>
       <w:pPr>
         <w:pStyle w:val="CommentText"/>
       </w:pPr>
-    </w:p>
+      <w:r>
+        <w:rPr>
+          <w:rStyle w:val="CommentReference"/>
+        </w:rPr>
+        <w:annotationRef/>
+      </w:r>
+      <w:r>
+        <w:t>Combining AIC and p-values can make reviewers grumpy….</w:t>
+      </w:r>
+    </w:p>
+  </w:comment>
+  <w:comment w:id="7" w:author="Daniel Schindler" w:date="2017-05-23T11:50:00Z" w:initials="DS">
     <w:p>
       <w:pPr>
         <w:pStyle w:val="CommentText"/>
       </w:pPr>
       <w:r>
-        <w:t>I’ll make this change in the next draft.</w:t>
+        <w:rPr>
+          <w:rStyle w:val="CommentReference"/>
+        </w:rPr>
+        <w:annotationRef/>
+      </w:r>
+      <w:r>
+        <w:t>But how much of the variation in the DFA results were explained by these PCA axes?</w:t>
+      </w:r>
+    </w:p>
+    <w:p>
+      <w:pPr>
+        <w:pStyle w:val="CommentText"/>
+      </w:pPr>
+    </w:p>
+    <w:p>
+      <w:pPr>
+        <w:pStyle w:val="CommentText"/>
+      </w:pPr>
+      <w:r>
+        <w:t>MJV: I could report mean R^2 from shared-trend-only fits, and mean overall R^2. Good?</w:t>
       </w:r>
     </w:p>
   </w:comment>
-  <w:comment w:id="6" w:author="Daniel Schindler" w:date="2017-05-23T06:57:00Z" w:initials="DS">
+  <w:comment w:id="10" w:author="Gordon Holtgrieve" w:date="2017-05-21T15:19:00Z" w:initials="GWH">
     <w:p>
       <w:pPr>
         <w:pStyle w:val="CommentText"/>
@@ -6983,11 +7142,58 @@
         <w:annotationRef/>
       </w:r>
       <w:r>
-        <w:t>Why show mean discharge? It averages across all of the interesting variation among river types. I would use colored lines to show the effects of air temperature on water T for each of the river types, and also on Q for each of the river types. I think you can do this without making it too cluttered. E.g., three different colors for the river types. Solid for T, dashed for Q. Air T could be a forth color…</w:t>
+        <w:t xml:space="preserve">So, I’m wondering if we need to directly address the lack of trend over the 38 year record?  I think we do. Probably involves a figure of the raw water T time series data and likely the air T and </w:t>
+      </w:r>
+      <w:proofErr w:type="spellStart"/>
+      <w:r>
+        <w:t>precip</w:t>
+      </w:r>
+      <w:proofErr w:type="spellEnd"/>
+      <w:r>
+        <w:t xml:space="preserve"> time series as well (multiple panels), and the results of the Mann-Kendall test you ran (which was non-significant, right?). </w:t>
+      </w:r>
+    </w:p>
+    <w:p>
+      <w:pPr>
+        <w:pStyle w:val="CommentText"/>
+      </w:pPr>
+    </w:p>
+    <w:p>
+      <w:pPr>
+        <w:pStyle w:val="CommentText"/>
+      </w:pPr>
+      <w:r>
+        <w:t>Then this part of the discussion starts by acknowledging no long term trend in water T accompanying the trend in air T.   The you go on to say, “Nonetheless, the DFA analysis did show significant variation among rivers in the temperature sensitivity, i.e., the coupling of changes in air T to changes in water T, and are expressed at the seasonal scale.”</w:t>
+      </w:r>
+    </w:p>
+    <w:p>
+      <w:pPr>
+        <w:pStyle w:val="CommentText"/>
+      </w:pPr>
+    </w:p>
+    <w:p>
+      <w:pPr>
+        <w:pStyle w:val="CommentText"/>
+      </w:pPr>
+      <w:r>
+        <w:t>Then go on to describe the buffering effect…</w:t>
+      </w:r>
+    </w:p>
+    <w:p>
+      <w:pPr>
+        <w:pStyle w:val="CommentText"/>
+      </w:pPr>
+    </w:p>
+    <w:p>
+      <w:pPr>
+        <w:pStyle w:val="CommentText"/>
+      </w:pPr>
+      <w:r>
+        <w:t>MJV: This will all be taken care of in the next draft.</w:t>
       </w:r>
     </w:p>
   </w:comment>
-  <w:comment w:id="7" w:author="Gordon Holtgrieve" w:date="2017-05-21T14:45:00Z" w:initials="GWH">
+  <w:comment w:id="11" w:author="Daniel Schindler" w:date="2017-05-23T12:23:00Z" w:initials="DS">
     <w:p>
       <w:pPr>
         <w:pStyle w:val="CommentText"/>
@@ -6999,15 +7205,7 @@
         <w:annotationRef/>
       </w:r>
       <w:r>
-        <w:t xml:space="preserve">What do you think about replacing the discharge data with </w:t>
-      </w:r>
-      <w:proofErr w:type="spellStart"/>
-      <w:r>
-        <w:t>precip</w:t>
-      </w:r>
-      <w:proofErr w:type="spellEnd"/>
-      <w:r>
-        <w:t xml:space="preserve"> data?  </w:t>
+        <w:t>This effect is asymptotic isn’t it? Not sure if these effects will play out in your rivers which are all pretty steep in the grand scheme of things.</w:t>
       </w:r>
     </w:p>
     <w:p>
@@ -7020,367 +7218,57 @@
         <w:pStyle w:val="CommentText"/>
       </w:pPr>
       <w:r>
-        <w:t xml:space="preserve">MJV: If we include </w:t>
-      </w:r>
-      <w:proofErr w:type="spellStart"/>
-      <w:r>
-        <w:t>precip</w:t>
-      </w:r>
-      <w:proofErr w:type="spellEnd"/>
-      <w:r>
-        <w:t xml:space="preserve"> here, we should include snowmelt too. I chose discharge because it summarizes both and adds less clutter. See the next plot for an unpolished example.</w:t>
+        <w:t xml:space="preserve">MJV: Here’s the section from </w:t>
+      </w:r>
+      <w:proofErr w:type="spellStart"/>
+      <w:r>
+        <w:t>Caissie</w:t>
+      </w:r>
+      <w:proofErr w:type="spellEnd"/>
+      <w:r>
+        <w:t xml:space="preserve"> (Freshwater Bio. 2006. “The thermal regime of rivers”.) </w:t>
+      </w:r>
+      <w:proofErr w:type="gramStart"/>
+      <w:r>
+        <w:t>that</w:t>
+      </w:r>
+      <w:proofErr w:type="gramEnd"/>
+      <w:r>
+        <w:t xml:space="preserve"> led me to change the term here from “mixing” to “evaporative cooling”:</w:t>
+      </w:r>
+    </w:p>
+    <w:p>
+      <w:pPr>
+        <w:pStyle w:val="CommentText"/>
+      </w:pPr>
+    </w:p>
+    <w:p>
+      <w:pPr>
+        <w:pStyle w:val="CommentText"/>
+      </w:pPr>
+      <w:r>
+        <w:t>…s</w:t>
+      </w:r>
+      <w:r>
+        <w:t xml:space="preserve">olar radiation is the dominant component of the total energy flux, followed by the net long-wave radiation and the evaporative heat flux (the last two components usually being comparable in magnitude) (Morin &amp; </w:t>
+      </w:r>
+      <w:proofErr w:type="spellStart"/>
+      <w:r>
+        <w:t>Couillard</w:t>
+      </w:r>
+      <w:proofErr w:type="spellEnd"/>
+      <w:r>
+        <w:t>, 1990). The smallest component of the total energy flux is generally the convective heat transfer, although th</w:t>
+      </w:r>
+      <w:r>
+        <w:t xml:space="preserve">is component is not negligible.… </w:t>
+      </w:r>
+      <w:r>
+        <w:t>Similar findings were reported by Webb &amp; Zhang (1999) for two other rivers in the U.K. They showed that net radiation accounted for close to 85% of the total energy gained and 27%of losses. In their study, the most significant energy loss component was through evaporative heat flux, which was estimated at 40%.</w:t>
       </w:r>
     </w:p>
   </w:comment>
-  <w:comment w:id="8" w:author="Gordon Holtgrieve" w:date="2017-05-21T15:19:00Z" w:initials="GWH">
-    <w:p>
-      <w:pPr>
-        <w:pStyle w:val="CommentText"/>
-      </w:pPr>
-      <w:r>
-        <w:rPr>
-          <w:rStyle w:val="CommentReference"/>
-        </w:rPr>
-        <w:annotationRef/>
-      </w:r>
-      <w:r>
-        <w:t xml:space="preserve">I don’t think this is super useful. The hydrology is all mashed up (not separated by stream type) so it’s hard to make comparisons between lumped hydrology and separated water T. Air T makes sense b/c that is shared across the streams. </w:t>
-      </w:r>
-      <w:proofErr w:type="spellStart"/>
-      <w:r>
-        <w:t>Precip</w:t>
-      </w:r>
-      <w:proofErr w:type="spellEnd"/>
-      <w:r>
-        <w:t xml:space="preserve"> too, although to a lesser degree.</w:t>
-      </w:r>
-    </w:p>
-    <w:p>
-      <w:pPr>
-        <w:pStyle w:val="CommentText"/>
-      </w:pPr>
-    </w:p>
-    <w:p>
-      <w:pPr>
-        <w:pStyle w:val="CommentText"/>
-      </w:pPr>
-      <w:r>
-        <w:t>MJV: I discuss this “separation” effect in the paragraph beginning on line 307. I think it’s more useful in a presentation context, because it hints at the results to follow. I’ll wait till you’ve had a chance to look at the new plot above before I remove this paragraph.</w:t>
-      </w:r>
-    </w:p>
-  </w:comment>
-  <w:comment w:id="9" w:author="Daniel Schindler" w:date="2017-05-23T07:00:00Z" w:initials="DS">
-    <w:p>
-      <w:pPr>
-        <w:pStyle w:val="CommentText"/>
-      </w:pPr>
-      <w:r>
-        <w:rPr>
-          <w:rStyle w:val="CommentReference"/>
-        </w:rPr>
-        <w:annotationRef/>
-      </w:r>
-      <w:r>
-        <w:t>I agree with Gordon here. The interesting thing is that Q and T vary by river type – so show this! Showing the average doesn’t show much of anything.</w:t>
-      </w:r>
-    </w:p>
-  </w:comment>
-  <w:comment w:id="10" w:author="Gordon Holtgrieve" w:date="2017-05-26T16:18:00Z" w:initials="GWH">
-    <w:p>
-      <w:pPr>
-        <w:pStyle w:val="CommentText"/>
-      </w:pPr>
-      <w:r>
-        <w:rPr>
-          <w:rStyle w:val="CommentReference"/>
-        </w:rPr>
-        <w:annotationRef/>
-      </w:r>
-      <w:r>
-        <w:t>Start with a couple statements about model fit and variance explained. How much of the variance was explained by the D term vs. the Z term?</w:t>
-      </w:r>
-    </w:p>
-  </w:comment>
-  <w:comment w:id="11" w:author="Daniel Schindler" w:date="2017-05-23T07:03:00Z" w:initials="DS">
-    <w:p>
-      <w:pPr>
-        <w:pStyle w:val="CommentText"/>
-      </w:pPr>
-      <w:r>
-        <w:rPr>
-          <w:rStyle w:val="CommentReference"/>
-        </w:rPr>
-        <w:annotationRef/>
-      </w:r>
-      <w:r>
-        <w:t>Why are you not regressing against your PCA axes?</w:t>
-      </w:r>
-    </w:p>
-  </w:comment>
-  <w:comment w:id="13" w:author="Mike Vlah" w:date="2017-05-23T11:45:00Z" w:initials="MV">
-    <w:p>
-      <w:pPr>
-        <w:pStyle w:val="CommentText"/>
-      </w:pPr>
-      <w:r>
-        <w:rPr>
-          <w:rStyle w:val="CommentReference"/>
-        </w:rPr>
-        <w:annotationRef/>
-      </w:r>
-      <w:r>
-        <w:t xml:space="preserve">Make PC1 or PC2 the </w:t>
-      </w:r>
-      <w:proofErr w:type="spellStart"/>
-      <w:r>
-        <w:t>regressors</w:t>
-      </w:r>
-      <w:proofErr w:type="spellEnd"/>
-      <w:r>
-        <w:t xml:space="preserve"> in Fig. 3a-c</w:t>
-      </w:r>
-    </w:p>
-  </w:comment>
-  <w:comment w:id="12" w:author="Daniel Schindler" w:date="2017-05-23T07:03:00Z" w:initials="DS">
-    <w:p>
-      <w:pPr>
-        <w:pStyle w:val="CommentText"/>
-      </w:pPr>
-      <w:r>
-        <w:rPr>
-          <w:rStyle w:val="CommentReference"/>
-        </w:rPr>
-        <w:annotationRef/>
-      </w:r>
-      <w:r>
-        <w:t>Combining AIC and p-values can make reviewers grumpy….</w:t>
-      </w:r>
-    </w:p>
-  </w:comment>
-  <w:comment w:id="18" w:author="Daniel Schindler" w:date="2017-05-23T11:50:00Z" w:initials="DS">
-    <w:p>
-      <w:pPr>
-        <w:pStyle w:val="CommentText"/>
-      </w:pPr>
-      <w:r>
-        <w:rPr>
-          <w:rStyle w:val="CommentReference"/>
-        </w:rPr>
-        <w:annotationRef/>
-      </w:r>
-      <w:r>
-        <w:t>But how much of the variation in the DFA results were explained by these PCA axes?</w:t>
-      </w:r>
-    </w:p>
-    <w:p>
-      <w:pPr>
-        <w:pStyle w:val="CommentText"/>
-      </w:pPr>
-    </w:p>
-    <w:p>
-      <w:pPr>
-        <w:pStyle w:val="CommentText"/>
-      </w:pPr>
-      <w:r>
-        <w:t>MJV: I could report mean R^2 from shared-trend-only fits, and mean overall R^2. Good?</w:t>
-      </w:r>
-    </w:p>
-  </w:comment>
-  <w:comment w:id="19" w:author="Daniel Schindler" w:date="2017-05-23T06:28:00Z" w:initials="DS">
-    <w:p>
-      <w:pPr>
-        <w:pStyle w:val="CommentText"/>
-      </w:pPr>
-      <w:r>
-        <w:rPr>
-          <w:rStyle w:val="CommentReference"/>
-        </w:rPr>
-        <w:annotationRef/>
-      </w:r>
-      <w:r>
-        <w:t xml:space="preserve">These are </w:t>
-      </w:r>
-      <w:proofErr w:type="spellStart"/>
-      <w:r>
-        <w:t>unitless</w:t>
-      </w:r>
-      <w:proofErr w:type="spellEnd"/>
-      <w:r>
-        <w:t xml:space="preserve"> numbers aren’t they? </w:t>
-      </w:r>
-      <w:proofErr w:type="spellStart"/>
-      <w:r>
-        <w:t>Atleast</w:t>
-      </w:r>
-      <w:proofErr w:type="spellEnd"/>
-      <w:r>
-        <w:t xml:space="preserve"> </w:t>
-      </w:r>
-      <w:proofErr w:type="spellStart"/>
-      <w:r>
-        <w:t>dT</w:t>
-      </w:r>
-      <w:proofErr w:type="spellEnd"/>
-      <w:r>
-        <w:t xml:space="preserve"> is. </w:t>
-      </w:r>
-      <w:proofErr w:type="spellStart"/>
-      <w:r>
-        <w:t>dQ</w:t>
-      </w:r>
-      <w:proofErr w:type="spellEnd"/>
-      <w:r>
-        <w:t xml:space="preserve"> is CFS/</w:t>
-      </w:r>
-      <w:proofErr w:type="spellStart"/>
-      <w:r>
-        <w:t>deg</w:t>
-      </w:r>
-      <w:proofErr w:type="spellEnd"/>
-      <w:r>
-        <w:t xml:space="preserve"> C</w:t>
-      </w:r>
-    </w:p>
-  </w:comment>
-  <w:comment w:id="21" w:author="Gordon Holtgrieve" w:date="2017-05-21T15:19:00Z" w:initials="GWH">
-    <w:p>
-      <w:pPr>
-        <w:pStyle w:val="CommentText"/>
-      </w:pPr>
-      <w:r>
-        <w:rPr>
-          <w:rStyle w:val="CommentReference"/>
-        </w:rPr>
-        <w:annotationRef/>
-      </w:r>
-      <w:r>
-        <w:t xml:space="preserve">So, I’m wondering if we need to directly address the lack of trend over the 38 year record?  I think we do. Probably involves a figure of the raw water T time series data and likely the air T and </w:t>
-      </w:r>
-      <w:proofErr w:type="spellStart"/>
-      <w:r>
-        <w:t>precip</w:t>
-      </w:r>
-      <w:proofErr w:type="spellEnd"/>
-      <w:r>
-        <w:t xml:space="preserve"> time series as well (multiple panels), and the results of the Mann-Kendall test you ran (which was non-significant, right?). </w:t>
-      </w:r>
-    </w:p>
-    <w:p>
-      <w:pPr>
-        <w:pStyle w:val="CommentText"/>
-      </w:pPr>
-    </w:p>
-    <w:p>
-      <w:pPr>
-        <w:pStyle w:val="CommentText"/>
-      </w:pPr>
-      <w:r>
-        <w:t>Then this part of the discussion starts by acknowledging no long term trend in water T accompanying the trend in air T.   The you go on to say, “Nonetheless, the DFA analysis did show significant variation among rivers in the temperature sensitivity, i.e., the coupling of changes in air T to changes in water T, and are expressed at the seasonal scale.”</w:t>
-      </w:r>
-    </w:p>
-    <w:p>
-      <w:pPr>
-        <w:pStyle w:val="CommentText"/>
-      </w:pPr>
-    </w:p>
-    <w:p>
-      <w:pPr>
-        <w:pStyle w:val="CommentText"/>
-      </w:pPr>
-      <w:r>
-        <w:t>Then go on to describe the buffering effect…</w:t>
-      </w:r>
-    </w:p>
-    <w:p>
-      <w:pPr>
-        <w:pStyle w:val="CommentText"/>
-      </w:pPr>
-    </w:p>
-    <w:p>
-      <w:pPr>
-        <w:pStyle w:val="CommentText"/>
-      </w:pPr>
-      <w:r>
-        <w:t>MJV: This will all be taken care of in the next draft.</w:t>
-      </w:r>
-    </w:p>
-  </w:comment>
-  <w:comment w:id="22" w:author="Daniel Schindler" w:date="2017-05-23T12:23:00Z" w:initials="DS">
-    <w:p>
-      <w:pPr>
-        <w:pStyle w:val="CommentText"/>
-      </w:pPr>
-      <w:r>
-        <w:rPr>
-          <w:rStyle w:val="CommentReference"/>
-        </w:rPr>
-        <w:annotationRef/>
-      </w:r>
-      <w:r>
-        <w:t>This effect is asymptotic isn’t it? Not sure if these effects will play out in your rivers which are all pretty steep in the grand scheme of things.</w:t>
-      </w:r>
-    </w:p>
-    <w:p>
-      <w:pPr>
-        <w:pStyle w:val="CommentText"/>
-      </w:pPr>
-    </w:p>
-    <w:p>
-      <w:pPr>
-        <w:pStyle w:val="CommentText"/>
-      </w:pPr>
-      <w:r>
-        <w:t xml:space="preserve">MJV: Here’s the section from </w:t>
-      </w:r>
-      <w:proofErr w:type="spellStart"/>
-      <w:r>
-        <w:t>Caissie</w:t>
-      </w:r>
-      <w:proofErr w:type="spellEnd"/>
-      <w:r>
-        <w:t xml:space="preserve"> (Freshwater Bio. 2006. “The thermal regime of rivers”.) </w:t>
-      </w:r>
-      <w:proofErr w:type="gramStart"/>
-      <w:r>
-        <w:t>that</w:t>
-      </w:r>
-      <w:proofErr w:type="gramEnd"/>
-      <w:r>
-        <w:t xml:space="preserve"> led me to change the term here from “mixing” to “evaporative cooling”:</w:t>
-      </w:r>
-    </w:p>
-    <w:p>
-      <w:pPr>
-        <w:pStyle w:val="CommentText"/>
-      </w:pPr>
-    </w:p>
-    <w:p>
-      <w:pPr>
-        <w:pStyle w:val="CommentText"/>
-      </w:pPr>
-      <w:r>
-        <w:t>…s</w:t>
-      </w:r>
-      <w:r>
-        <w:t xml:space="preserve">olar radiation is the dominant component of the total energy flux, followed by the net long-wave radiation and the evaporative heat flux (the last two components usually being comparable in magnitude) (Morin &amp; </w:t>
-      </w:r>
-      <w:proofErr w:type="spellStart"/>
-      <w:r>
-        <w:t>Couillard</w:t>
-      </w:r>
-      <w:proofErr w:type="spellEnd"/>
-      <w:r>
-        <w:t>, 1990). The smallest component of the total energy flux is generally the convective heat transfer, although th</w:t>
-      </w:r>
-      <w:r>
-        <w:t xml:space="preserve">is component is not negligible.… </w:t>
-      </w:r>
-      <w:r>
-        <w:t>Similar findings were reported by Webb &amp; Zhang (1999) for two other rivers in the U.K. They showed that net radiation accounted for close to 85% of the total energy gained and 27%of losses. In their study, the most significant energy loss component was through evaporative heat flux, which was estimated at 40%.</w:t>
-      </w:r>
-    </w:p>
-  </w:comment>
-  <w:comment w:id="23" w:author="Daniel Schindler" w:date="2017-05-26T16:20:00Z" w:initials="DS">
+  <w:comment w:id="12" w:author="Daniel Schindler" w:date="2017-05-26T16:20:00Z" w:initials="DS">
     <w:p>
       <w:pPr>
         <w:pStyle w:val="CommentText"/>
@@ -7455,7 +7343,7 @@
       </w:r>
     </w:p>
   </w:comment>
-  <w:comment w:id="24" w:author="Mike Vlah" w:date="2017-05-21T15:59:00Z" w:initials="MV">
+  <w:comment w:id="13" w:author="Mike Vlah" w:date="2017-05-21T15:59:00Z" w:initials="MV">
     <w:p>
       <w:pPr>
         <w:pStyle w:val="CommentText"/>
@@ -7496,7 +7384,7 @@
       </w:r>
     </w:p>
   </w:comment>
-  <w:comment w:id="26" w:author="Daniel Schindler" w:date="2017-05-23T08:41:00Z" w:initials="DS">
+  <w:comment w:id="14" w:author="Daniel Schindler" w:date="2017-05-23T08:41:00Z" w:initials="DS">
     <w:p>
       <w:pPr>
         <w:pStyle w:val="CommentText"/>
@@ -8449,7 +8337,7 @@
 </file>
 
 <file path=customXml/itemProps1.xml><?xml version="1.0" encoding="utf-8"?>
-<ds:datastoreItem xmlns:ds="http://schemas.openxmlformats.org/officeDocument/2006/customXml" ds:itemID="{DE367D60-20C6-4853-B9C2-BA20238FF7DB}">
+<ds:datastoreItem xmlns:ds="http://schemas.openxmlformats.org/officeDocument/2006/customXml" ds:itemID="{E5D65C3A-1DD4-4DE8-BCE5-2AFDC6B31495}">
   <ds:schemaRefs>
     <ds:schemaRef ds:uri="http://schemas.openxmlformats.org/officeDocument/2006/bibliography"/>
   </ds:schemaRefs>

</xml_diff>